<commit_message>
some new doc stuff
</commit_message>
<xml_diff>
--- a/doc/Projektdoku new.docx
+++ b/doc/Projektdoku new.docx
@@ -1,6 +1,6 @@
 
 <file path=word/document.xml><?xml version="1.0" encoding="utf-8"?>
-<w:document xmlns:wpc="http://schemas.microsoft.com/office/word/2010/wordprocessingCanvas" xmlns:cx="http://schemas.microsoft.com/office/drawing/2014/chartex" xmlns:cx1="http://schemas.microsoft.com/office/drawing/2015/9/8/chartex" xmlns:cx2="http://schemas.microsoft.com/office/drawing/2015/10/21/chartex" xmlns:cx3="http://schemas.microsoft.com/office/drawing/2016/5/9/chartex" xmlns:cx4="http://schemas.microsoft.com/office/drawing/2016/5/10/chartex" xmlns:cx5="http://schemas.microsoft.com/office/drawing/2016/5/11/chartex" xmlns:cx6="http://schemas.microsoft.com/office/drawing/2016/5/12/chartex" xmlns:cx7="http://schemas.microsoft.com/office/drawing/2016/5/13/chartex" xmlns:cx8="http://schemas.microsoft.com/office/drawing/2016/5/14/chartex" xmlns:mc="http://schemas.openxmlformats.org/markup-compatibility/2006" xmlns:aink="http://schemas.microsoft.com/office/drawing/2016/ink" xmlns:am3d="http://schemas.microsoft.com/office/drawing/2017/model3d" xmlns:o="urn:schemas-microsoft-com:office:office" xmlns:r="http://schemas.openxmlformats.org/officeDocument/2006/relationships" xmlns:m="http://schemas.openxmlformats.org/officeDocument/2006/math" xmlns:v="urn:schemas-microsoft-com:vml" xmlns:wp14="http://schemas.microsoft.com/office/word/2010/wordprocessingDrawing" xmlns:wp="http://schemas.openxmlformats.org/drawingml/2006/wordprocessingDrawing" xmlns:w10="urn:schemas-microsoft-com:office:word" xmlns:w="http://schemas.openxmlformats.org/wordprocessingml/2006/main" xmlns:w14="http://schemas.microsoft.com/office/word/2010/wordml" xmlns:w15="http://schemas.microsoft.com/office/word/2012/wordml" xmlns:w16cex="http://schemas.microsoft.com/office/word/2018/wordml/cex" xmlns:w16cid="http://schemas.microsoft.com/office/word/2016/wordml/cid" xmlns:w16="http://schemas.microsoft.com/office/word/2018/wordml" xmlns:w16sdtdh="http://schemas.microsoft.com/office/word/2020/wordml/sdtdatahash" xmlns:w16se="http://schemas.microsoft.com/office/word/2015/wordml/symex" xmlns:wpg="http://schemas.microsoft.com/office/word/2010/wordprocessingGroup" xmlns:wpi="http://schemas.microsoft.com/office/word/2010/wordprocessingInk" xmlns:wne="http://schemas.microsoft.com/office/word/2006/wordml" xmlns:wps="http://schemas.microsoft.com/office/word/2010/wordprocessingShape" mc:Ignorable="w14 w15 w16se w16cid w16 w16cex w16sdtdh wp14">
+<w:document xmlns:wpc="http://schemas.microsoft.com/office/word/2010/wordprocessingCanvas" xmlns:cx="http://schemas.microsoft.com/office/drawing/2014/chartex" xmlns:cx1="http://schemas.microsoft.com/office/drawing/2015/9/8/chartex" xmlns:cx2="http://schemas.microsoft.com/office/drawing/2015/10/21/chartex" xmlns:cx3="http://schemas.microsoft.com/office/drawing/2016/5/9/chartex" xmlns:cx4="http://schemas.microsoft.com/office/drawing/2016/5/10/chartex" xmlns:cx5="http://schemas.microsoft.com/office/drawing/2016/5/11/chartex" xmlns:cx6="http://schemas.microsoft.com/office/drawing/2016/5/12/chartex" xmlns:cx7="http://schemas.microsoft.com/office/drawing/2016/5/13/chartex" xmlns:cx8="http://schemas.microsoft.com/office/drawing/2016/5/14/chartex" xmlns:mc="http://schemas.openxmlformats.org/markup-compatibility/2006" xmlns:aink="http://schemas.microsoft.com/office/drawing/2016/ink" xmlns:am3d="http://schemas.microsoft.com/office/drawing/2017/model3d" xmlns:o="urn:schemas-microsoft-com:office:office" xmlns:oel="http://schemas.microsoft.com/office/2019/extlst" xmlns:r="http://schemas.openxmlformats.org/officeDocument/2006/relationships" xmlns:m="http://schemas.openxmlformats.org/officeDocument/2006/math" xmlns:v="urn:schemas-microsoft-com:vml" xmlns:wp14="http://schemas.microsoft.com/office/word/2010/wordprocessingDrawing" xmlns:wp="http://schemas.openxmlformats.org/drawingml/2006/wordprocessingDrawing" xmlns:w10="urn:schemas-microsoft-com:office:word" xmlns:w="http://schemas.openxmlformats.org/wordprocessingml/2006/main" xmlns:w14="http://schemas.microsoft.com/office/word/2010/wordml" xmlns:w15="http://schemas.microsoft.com/office/word/2012/wordml" xmlns:w16cex="http://schemas.microsoft.com/office/word/2018/wordml/cex" xmlns:w16cid="http://schemas.microsoft.com/office/word/2016/wordml/cid" xmlns:w16="http://schemas.microsoft.com/office/word/2018/wordml" xmlns:w16du="http://schemas.microsoft.com/office/word/2023/wordml/word16du" xmlns:w16sdtdh="http://schemas.microsoft.com/office/word/2020/wordml/sdtdatahash" xmlns:w16sdtfl="http://schemas.microsoft.com/office/word/2024/wordml/sdtformatlock" xmlns:w16se="http://schemas.microsoft.com/office/word/2015/wordml/symex" xmlns:wpg="http://schemas.microsoft.com/office/word/2010/wordprocessingGroup" xmlns:wpi="http://schemas.microsoft.com/office/word/2010/wordprocessingInk" xmlns:wne="http://schemas.microsoft.com/office/word/2006/wordml" xmlns:wps="http://schemas.microsoft.com/office/word/2010/wordprocessingShape" mc:Ignorable="w14 w15 w16se w16cid w16 w16cex w16sdtdh w16sdtfl w16du wp14">
   <w:body>
     <w:p>
       <w:pPr>
@@ -414,13 +414,8 @@
         <w:spacing w:line="374" w:lineRule="auto"/>
         <w:jc w:val="center"/>
       </w:pPr>
-      <w:proofErr w:type="spellStart"/>
-      <w:r>
-        <w:t>ProfEC</w:t>
-      </w:r>
-      <w:proofErr w:type="spellEnd"/>
-      <w:r>
-        <w:t xml:space="preserve"> Ventus</w:t>
+      <w:r>
+        <w:t>ProfEC Ventus</w:t>
       </w:r>
     </w:p>
     <w:p>
@@ -4148,7 +4143,7 @@
               </wp:anchor>
             </w:drawing>
           </mc:Choice>
-          <mc:Fallback xmlns:w16sdtfl="http://schemas.microsoft.com/office/word/2024/wordml/sdtformatlock" xmlns:w16du="http://schemas.microsoft.com/office/word/2023/wordml/word16du" xmlns:oel="http://schemas.microsoft.com/office/2019/extlst">
+          <mc:Fallback>
             <w:pict>
               <v:shape w14:anchorId="6D662426" id="Graphic 14" o:spid="_x0000_s1026" style="position:absolute;margin-left:69.5pt;margin-top:19.75pt;width:456.45pt;height:.5pt;z-index:-251652096;visibility:visible;mso-wrap-style:square;mso-wrap-distance-left:0;mso-wrap-distance-top:0;mso-wrap-distance-right:0;mso-wrap-distance-bottom:0;mso-position-horizontal:absolute;mso-position-horizontal-relative:page;mso-position-vertical:absolute;mso-position-vertical-relative:text;v-text-anchor:top" coordsize="5796915,6350" o:gfxdata="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" path="m5796660,l,,,6096r5796660,l5796660,xe" fillcolor="black" stroked="f">
                 <v:path arrowok="t"/>
@@ -4634,7 +4629,7 @@
               </wp:anchor>
             </w:drawing>
           </mc:Choice>
-          <mc:Fallback xmlns:w16sdtfl="http://schemas.microsoft.com/office/word/2024/wordml/sdtformatlock" xmlns:w16du="http://schemas.microsoft.com/office/word/2023/wordml/word16du" xmlns:oel="http://schemas.microsoft.com/office/2019/extlst">
+          <mc:Fallback>
             <w:pict>
               <v:shape w14:anchorId="124E2DE3" id="Graphic 15" o:spid="_x0000_s1026" style="position:absolute;margin-left:69.5pt;margin-top:19.75pt;width:456.45pt;height:.5pt;z-index:-251651072;visibility:visible;mso-wrap-style:square;mso-wrap-distance-left:0;mso-wrap-distance-top:0;mso-wrap-distance-right:0;mso-wrap-distance-bottom:0;mso-position-horizontal:absolute;mso-position-horizontal-relative:page;mso-position-vertical:absolute;mso-position-vertical-relative:text;v-text-anchor:top" coordsize="5796915,6350" o:gfxdata="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" path="m5796660,l,,,6096r5796660,l5796660,xe" fillcolor="black" stroked="f">
                 <v:path arrowok="t"/>
@@ -4917,7 +4912,7 @@
               </wp:anchor>
             </w:drawing>
           </mc:Choice>
-          <mc:Fallback xmlns:w16sdtfl="http://schemas.microsoft.com/office/word/2024/wordml/sdtformatlock" xmlns:w16du="http://schemas.microsoft.com/office/word/2023/wordml/word16du" xmlns:oel="http://schemas.microsoft.com/office/2019/extlst">
+          <mc:Fallback>
             <w:pict>
               <v:shape w14:anchorId="735D4E07" id="Graphic 17" o:spid="_x0000_s1026" style="position:absolute;margin-left:69.5pt;margin-top:19.75pt;width:456.45pt;height:.5pt;z-index:251660288;visibility:visible;mso-wrap-style:square;mso-wrap-distance-left:0;mso-wrap-distance-top:0;mso-wrap-distance-right:0;mso-wrap-distance-bottom:0;mso-position-horizontal:absolute;mso-position-horizontal-relative:page;mso-position-vertical:absolute;mso-position-vertical-relative:text;v-text-anchor:top" coordsize="5796915,6350" o:gfxdata="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" path="m5796660,l,,,6096r5796660,l5796660,xe" fillcolor="black" stroked="f">
                 <v:path arrowok="t"/>
@@ -5430,7 +5425,7 @@
                 <v:stroke joinstyle="miter"/>
                 <v:path gradientshapeok="t" o:connecttype="rect"/>
               </v:shapetype>
-              <v:shape id="Textbox 24" o:spid="_x0000_s1026" type="#_x0000_t202" style="position:absolute;left:0;text-align:left;margin-left:0;margin-top:.95pt;width:456.45pt;height:17.3pt;z-index:-251649024;visibility:visible;mso-wrap-style:square;mso-wrap-distance-left:0;mso-wrap-distance-top:0;mso-wrap-distance-right:0;mso-wrap-distance-bottom:0;mso-position-horizontal:center;mso-position-horizontal-relative:page;mso-position-vertical:absolute;mso-position-vertical-relative:text;v-text-anchor:top" o:gfxdata="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" fillcolor="#1f4e79" stroked="f">
+              <v:shape id="Textbox 24" o:spid="_x0000_s1026" type="#_x0000_t202" style="position:absolute;left:0;text-align:left;margin-left:0;margin-top:.95pt;width:456.45pt;height:17.3pt;z-index:-251649024;visibility:visible;mso-wrap-style:square;mso-wrap-distance-left:0;mso-wrap-distance-top:0;mso-wrap-distance-right:0;mso-wrap-distance-bottom:0;mso-position-horizontal:center;mso-position-horizontal-relative:page;mso-position-vertical:absolute;mso-position-vertical-relative:text;v-text-anchor:top" o:gfxdata="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" fillcolor="#1f4e79" stroked="f">
                 <v:textbox inset="0,0,0,0">
                   <w:txbxContent>
                     <w:p>
@@ -5481,6 +5476,7 @@
           </mc:Fallback>
         </mc:AlternateContent>
       </w:r>
+      <w:bookmarkStart w:id="1" w:name="_Hlk187411266"/>
     </w:p>
     <w:p>
       <w:pPr>
@@ -5493,7 +5489,7 @@
           <w:tab w:val="left" w:pos="926"/>
         </w:tabs>
       </w:pPr>
-      <w:bookmarkStart w:id="1" w:name="_Toc187391828"/>
+      <w:bookmarkStart w:id="2" w:name="_Toc187391828"/>
       <w:r>
         <w:rPr>
           <w:color w:val="1F4E79"/>
@@ -5501,7 +5497,7 @@
         </w:rPr>
         <w:t>Projektumfeld</w:t>
       </w:r>
-      <w:bookmarkEnd w:id="1"/>
+      <w:bookmarkEnd w:id="2"/>
     </w:p>
     <w:p>
       <w:pPr>
@@ -5513,16 +5509,9 @@
         <w:ind w:left="938"/>
         <w:contextualSpacing w:val="0"/>
       </w:pPr>
-      <w:r>
-        <w:t xml:space="preserve">Die Firma </w:t>
-      </w:r>
-      <w:proofErr w:type="spellStart"/>
-      <w:r>
-        <w:t>ProfEC</w:t>
-      </w:r>
-      <w:proofErr w:type="spellEnd"/>
-      <w:r>
-        <w:t xml:space="preserve"> Ventus ist ein global agierendes Unternehmen mit Hauptsitz in Oldenburg, Niedersachsen</w:t>
+      <w:bookmarkStart w:id="3" w:name="_Hlk187409968"/>
+      <w:r>
+        <w:t>Die Firma ProfEC Ventus ist ein global agierendes Unternehmen mit Hauptsitz in Oldenburg, Niedersachsen</w:t>
       </w:r>
       <w:r>
         <w:t xml:space="preserve"> mit ungefähr 20 Mitarbeitern</w:t>
@@ -5534,23 +5523,7 @@
         <w:t xml:space="preserve"> Die Firma wurde im Jahr 2012 gegründet und wächst seitdem stetig.</w:t>
       </w:r>
       <w:r>
-        <w:t xml:space="preserve"> Sie entwickelt und baut Messsysteme, mit denen für ihre Kunden Wind und Solargutachten zu potenziellen Standorten erstellt werden. </w:t>
-      </w:r>
-      <w:proofErr w:type="spellStart"/>
-      <w:r>
-        <w:t>ProfEC</w:t>
-      </w:r>
-      <w:proofErr w:type="spellEnd"/>
-      <w:r>
-        <w:t xml:space="preserve"> Ventus bietet Komplettlösungen an, die von der Stromversorgung über Batterien, E-</w:t>
-      </w:r>
-      <w:proofErr w:type="spellStart"/>
-      <w:r>
-        <w:t>Fuels</w:t>
-      </w:r>
-      <w:proofErr w:type="spellEnd"/>
-      <w:r>
-        <w:t xml:space="preserve"> (Wasserstoffbrenn</w:t>
+        <w:t xml:space="preserve"> Sie entwickelt und baut Messsysteme, mit denen für ihre Kunden Wind und Solargutachten zu potenziellen Standorten erstellt werden. ProfEC Ventus bietet Komplettlösungen an, die von der Stromversorgung über Batterien, E-Fuels (Wasserstoffbrenn</w:t>
       </w:r>
       <w:r>
         <w:t>stoff</w:t>
@@ -5611,15 +5584,7 @@
         <w:contextualSpacing w:val="0"/>
       </w:pPr>
       <w:r>
-        <w:t xml:space="preserve">In den Messsystemen, die </w:t>
-      </w:r>
-      <w:proofErr w:type="spellStart"/>
-      <w:r>
-        <w:t>ProfEC</w:t>
-      </w:r>
-      <w:proofErr w:type="spellEnd"/>
-      <w:r>
-        <w:t xml:space="preserve"> Ventus herstellt und vertreibt, wird ein Datenlogger installiert. Dieser ist von zentraler Bedeutung und die Kernkomponente jedes Systems. Der Datenlogger sammelt sämtliche Daten, die von den an den verschiedenen Kanälen angeschlossenen Sensoren bereitgestellt werden. Außerdem übernimmt der Datenlogger die Kontrolllogik für verschiedenste Aufgaben im System, wie zum Beispiel das Schalten der Relais für die Sensorheizungen oder die Aktivierung des Mobilfunkrouters, um die gesammelten Daten der Außenwelt zugänglich zu machen.</w:t>
+        <w:t>In den Messsystemen, die ProfEC Ventus herstellt und vertreibt, wird ein Datenlogger installiert. Dieser ist von zentraler Bedeutung und die Kernkomponente jedes Systems. Der Datenlogger sammelt sämtliche Daten, die von den an den verschiedenen Kanälen angeschlossenen Sensoren bereitgestellt werden. Außerdem übernimmt der Datenlogger die Kontrolllogik für verschiedenste Aufgaben im System, wie zum Beispiel das Schalten der Relais für die Sensorheizungen oder die Aktivierung des Mobilfunkrouters, um die gesammelten Daten der Außenwelt zugänglich zu machen.</w:t>
       </w:r>
     </w:p>
     <w:p>
@@ -5648,15 +5613,7 @@
         <w:t>der</w:t>
       </w:r>
       <w:r>
-        <w:t xml:space="preserve"> Praktikumsgeber </w:t>
-      </w:r>
-      <w:proofErr w:type="spellStart"/>
-      <w:r>
-        <w:t>ProfEC</w:t>
-      </w:r>
-      <w:proofErr w:type="spellEnd"/>
-      <w:r>
-        <w:t xml:space="preserve"> Ventus. </w:t>
+        <w:t xml:space="preserve"> Praktikumsgeber ProfEC Ventus. </w:t>
       </w:r>
     </w:p>
     <w:p>
@@ -5671,7 +5628,8 @@
         </w:tabs>
         <w:spacing w:before="238"/>
       </w:pPr>
-      <w:bookmarkStart w:id="2" w:name="_Toc187391829"/>
+      <w:bookmarkStart w:id="4" w:name="_Toc187391829"/>
+      <w:bookmarkEnd w:id="3"/>
       <w:r>
         <w:rPr>
           <w:color w:val="1F4E79"/>
@@ -5679,7 +5637,7 @@
         </w:rPr>
         <w:t>Projektziel</w:t>
       </w:r>
-      <w:bookmarkEnd w:id="2"/>
+      <w:bookmarkEnd w:id="4"/>
     </w:p>
     <w:p>
       <w:pPr>
@@ -5694,6 +5652,7 @@
         <w:spacing w:line="268" w:lineRule="exact"/>
         <w:contextualSpacing w:val="0"/>
       </w:pPr>
+      <w:bookmarkStart w:id="5" w:name="_Hlk187411903"/>
       <w:r>
         <w:t>Das Ziel des Projektes besteht darin einen Generator zu entwickeln welcher in der Lage ist eine maßgeschneiderte Konfiguration für den Datenlogger zu generieren.</w:t>
       </w:r>
@@ -5743,7 +5702,8 @@
         </w:tabs>
         <w:spacing w:before="239"/>
       </w:pPr>
-      <w:bookmarkStart w:id="3" w:name="_Toc187391830"/>
+      <w:bookmarkStart w:id="6" w:name="_Toc187391830"/>
+      <w:bookmarkEnd w:id="5"/>
       <w:r>
         <w:rPr>
           <w:color w:val="1F4E79"/>
@@ -5751,7 +5711,7 @@
         </w:rPr>
         <w:t>Projektbegründung</w:t>
       </w:r>
-      <w:bookmarkEnd w:id="3"/>
+      <w:bookmarkEnd w:id="6"/>
     </w:p>
     <w:p>
       <w:pPr>
@@ -5766,6 +5726,7 @@
         <w:spacing w:line="269" w:lineRule="exact"/>
         <w:contextualSpacing w:val="0"/>
       </w:pPr>
+      <w:bookmarkStart w:id="7" w:name="_Hlk187412329"/>
       <w:r>
         <w:t>Das Projekt zielt darauf ab, eine Zeiteinsparung von 5 Arbeitsstunden pro Woche zu erzielen und gleichzeitig Eingabefehler im Konfigurationsprozess deutlich zu reduzieren.</w:t>
       </w:r>
@@ -5801,7 +5762,8 @@
           <w:tab w:val="left" w:pos="926"/>
         </w:tabs>
       </w:pPr>
-      <w:bookmarkStart w:id="4" w:name="_Toc187391831"/>
+      <w:bookmarkStart w:id="8" w:name="_Toc187391831"/>
+      <w:bookmarkEnd w:id="7"/>
       <w:r>
         <w:rPr>
           <w:color w:val="1F4E79"/>
@@ -5809,7 +5771,7 @@
         </w:rPr>
         <w:t>Projektschnittstellen</w:t>
       </w:r>
-      <w:bookmarkEnd w:id="4"/>
+      <w:bookmarkEnd w:id="8"/>
     </w:p>
     <w:p>
       <w:pPr>
@@ -5824,6 +5786,7 @@
         <w:spacing w:before="122" w:line="269" w:lineRule="exact"/>
         <w:contextualSpacing w:val="0"/>
       </w:pPr>
+      <w:bookmarkStart w:id="9" w:name="_Hlk187412651"/>
       <w:r>
         <w:rPr>
           <w:spacing w:val="-2"/>
@@ -5857,15 +5820,7 @@
         <w:contextualSpacing w:val="0"/>
       </w:pPr>
       <w:r>
-        <w:t xml:space="preserve">Das Projekt wurde von der Firma </w:t>
-      </w:r>
-      <w:proofErr w:type="spellStart"/>
-      <w:r>
-        <w:t>ProfEC</w:t>
-      </w:r>
-      <w:proofErr w:type="spellEnd"/>
-      <w:r>
-        <w:t xml:space="preserve"> Ventus genehmigt und die erforderlichen </w:t>
+        <w:t xml:space="preserve">Das Projekt wurde von der Firma ProfEC Ventus genehmigt und die erforderlichen </w:t>
       </w:r>
       <w:r>
         <w:lastRenderedPageBreak/>
@@ -5918,7 +5873,8 @@
         </w:tabs>
         <w:spacing w:before="235"/>
       </w:pPr>
-      <w:bookmarkStart w:id="5" w:name="_Toc187391832"/>
+      <w:bookmarkStart w:id="10" w:name="_Toc187391832"/>
+      <w:bookmarkEnd w:id="9"/>
       <w:r>
         <w:rPr>
           <w:color w:val="1F4E79"/>
@@ -5926,7 +5882,7 @@
         </w:rPr>
         <w:t>Projektabgrenzung</w:t>
       </w:r>
-      <w:bookmarkEnd w:id="5"/>
+      <w:bookmarkEnd w:id="10"/>
     </w:p>
     <w:p>
       <w:pPr>
@@ -5938,6 +5894,7 @@
         <w:ind w:left="938"/>
         <w:contextualSpacing w:val="0"/>
       </w:pPr>
+      <w:bookmarkStart w:id="11" w:name="_Hlk187413093"/>
       <w:r>
         <w:t>Bestandteil des Projektes werden folgende Punkte sein</w:t>
       </w:r>
@@ -5959,10 +5916,7 @@
         <w:contextualSpacing w:val="0"/>
       </w:pPr>
       <w:r>
-        <w:t xml:space="preserve"> </w:t>
-      </w:r>
-      <w:r>
-        <w:t>Anemometer (Windgeschwindigkeitssensoren)</w:t>
+        <w:t xml:space="preserve"> Anemometer (Windgeschwindigkeitssensoren)</w:t>
       </w:r>
       <w:r>
         <w:t>.</w:t>
@@ -6037,15 +5991,7 @@
       </w:pPr>
       <w:r>
         <w:tab/>
-        <w:t xml:space="preserve">Diese 4 Sensortypen sind in 100% aller Systeme von </w:t>
-      </w:r>
-      <w:proofErr w:type="spellStart"/>
-      <w:r>
-        <w:t>ProfEC</w:t>
-      </w:r>
-      <w:proofErr w:type="spellEnd"/>
-      <w:r>
-        <w:t xml:space="preserve"> Ventus vorhanden. </w:t>
+        <w:t xml:space="preserve">Diese 4 Sensortypen sind in 100% aller Systeme von ProfEC Ventus vorhanden. </w:t>
       </w:r>
     </w:p>
     <w:p>
@@ -6153,6 +6099,8 @@
         <w:t>.</w:t>
       </w:r>
     </w:p>
+    <w:bookmarkEnd w:id="1"/>
+    <w:bookmarkEnd w:id="11"/>
     <w:p>
       <w:pPr>
         <w:pStyle w:val="Listenabsatz"/>
@@ -6266,7 +6214,7 @@
           </mc:Choice>
           <mc:Fallback>
             <w:pict>
-              <v:shape w14:anchorId="24CA95CF" id="Textbox 25" o:spid="_x0000_s1027" type="#_x0000_t202" style="position:absolute;margin-left:69.5pt;margin-top:12.1pt;width:456.45pt;height:17.2pt;z-index:-251648000;visibility:visible;mso-wrap-style:square;mso-wrap-distance-left:0;mso-wrap-distance-top:0;mso-wrap-distance-right:0;mso-wrap-distance-bottom:0;mso-position-horizontal:absolute;mso-position-horizontal-relative:page;mso-position-vertical:absolute;mso-position-vertical-relative:text;v-text-anchor:top" o:gfxdata="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" fillcolor="#1f4e79" stroked="f">
+              <v:shape w14:anchorId="24CA95CF" id="Textbox 25" o:spid="_x0000_s1027" type="#_x0000_t202" style="position:absolute;margin-left:69.5pt;margin-top:12.1pt;width:456.45pt;height:17.2pt;z-index:-251648000;visibility:visible;mso-wrap-style:square;mso-wrap-distance-left:0;mso-wrap-distance-top:0;mso-wrap-distance-right:0;mso-wrap-distance-bottom:0;mso-position-horizontal:absolute;mso-position-horizontal-relative:page;mso-position-vertical:absolute;mso-position-vertical-relative:text;v-text-anchor:top" o:gfxdata="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" fillcolor="#1f4e79" stroked="f">
                 <v:textbox inset="0,0,0,0">
                   <w:txbxContent>
                     <w:p>
@@ -6329,7 +6277,7 @@
           <w:tab w:val="left" w:pos="926"/>
         </w:tabs>
       </w:pPr>
-      <w:bookmarkStart w:id="6" w:name="_Toc187391833"/>
+      <w:bookmarkStart w:id="12" w:name="_Toc187391833"/>
       <w:r>
         <w:rPr>
           <w:color w:val="1F4E79"/>
@@ -6337,7 +6285,7 @@
         </w:rPr>
         <w:t>Projektphasen</w:t>
       </w:r>
-      <w:bookmarkEnd w:id="6"/>
+      <w:bookmarkEnd w:id="12"/>
     </w:p>
     <w:p>
       <w:pPr>
@@ -6352,6 +6300,7 @@
         <w:spacing w:before="1"/>
         <w:contextualSpacing w:val="0"/>
       </w:pPr>
+      <w:bookmarkStart w:id="13" w:name="_Hlk187413294"/>
       <w:r>
         <w:rPr>
           <w:spacing w:val="-2"/>
@@ -6473,6 +6422,7 @@
         <w:t xml:space="preserve">Während den Projektphasen wird Zeitgleich an der Projektdokumentation gearbeitet. </w:t>
       </w:r>
     </w:p>
+    <w:bookmarkEnd w:id="13"/>
     <w:p>
       <w:pPr>
         <w:pStyle w:val="Textkrper"/>
@@ -7106,7 +7056,7 @@
         </w:tabs>
         <w:spacing w:before="0"/>
       </w:pPr>
-      <w:bookmarkStart w:id="7" w:name="_Toc187391834"/>
+      <w:bookmarkStart w:id="14" w:name="_Toc187391834"/>
       <w:r>
         <w:rPr>
           <w:color w:val="1F4E79"/>
@@ -7140,7 +7090,7 @@
         </w:rPr>
         <w:t>Projektantrag</w:t>
       </w:r>
-      <w:bookmarkEnd w:id="7"/>
+      <w:bookmarkEnd w:id="14"/>
     </w:p>
     <w:p>
       <w:pPr>
@@ -7246,7 +7196,7 @@
         </w:tabs>
         <w:spacing w:before="240"/>
       </w:pPr>
-      <w:bookmarkStart w:id="8" w:name="_Toc187391835"/>
+      <w:bookmarkStart w:id="15" w:name="_Toc187391835"/>
       <w:r>
         <w:rPr>
           <w:color w:val="1F4E79"/>
@@ -7254,7 +7204,7 @@
         </w:rPr>
         <w:t>Ressourcenplanung</w:t>
       </w:r>
-      <w:bookmarkEnd w:id="8"/>
+      <w:bookmarkEnd w:id="15"/>
     </w:p>
     <w:p>
       <w:pPr>
@@ -7281,15 +7231,7 @@
         <w:contextualSpacing w:val="0"/>
       </w:pPr>
       <w:r>
-        <w:t xml:space="preserve">Benötigte Software: Word, Excel, </w:t>
-      </w:r>
-      <w:proofErr w:type="spellStart"/>
-      <w:r>
-        <w:t>Anaconda</w:t>
-      </w:r>
-      <w:proofErr w:type="spellEnd"/>
-      <w:r>
-        <w:t xml:space="preserve"> (Python), Visual Studio Code</w:t>
+        <w:t>Benötigte Software: Word, Excel, Anaconda (Python), Visual Studio Code</w:t>
       </w:r>
     </w:p>
     <w:p>
@@ -7332,7 +7274,7 @@
         </w:tabs>
         <w:spacing w:before="241"/>
       </w:pPr>
-      <w:bookmarkStart w:id="9" w:name="_Toc187391836"/>
+      <w:bookmarkStart w:id="16" w:name="_Toc187391836"/>
       <w:r>
         <w:rPr>
           <w:color w:val="1F4E79"/>
@@ -7340,7 +7282,7 @@
         </w:rPr>
         <w:t>Entwicklungsprozess</w:t>
       </w:r>
-      <w:bookmarkEnd w:id="9"/>
+      <w:bookmarkEnd w:id="16"/>
     </w:p>
     <w:p>
       <w:pPr>
@@ -7573,7 +7515,7 @@
           </mc:Choice>
           <mc:Fallback>
             <w:pict>
-              <v:shape w14:anchorId="7A5886AF" id="Textbox 74" o:spid="_x0000_s1028" type="#_x0000_t202" style="position:absolute;margin-left:69.5pt;margin-top:12.05pt;width:456.45pt;height:17.3pt;z-index:-251644928;visibility:visible;mso-wrap-style:square;mso-wrap-distance-left:0;mso-wrap-distance-top:0;mso-wrap-distance-right:0;mso-wrap-distance-bottom:0;mso-position-horizontal:absolute;mso-position-horizontal-relative:page;mso-position-vertical:absolute;mso-position-vertical-relative:text;v-text-anchor:top" o:gfxdata="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" fillcolor="#1f4e79" stroked="f">
+              <v:shape w14:anchorId="7A5886AF" id="Textbox 74" o:spid="_x0000_s1028" type="#_x0000_t202" style="position:absolute;margin-left:69.5pt;margin-top:12.05pt;width:456.45pt;height:17.3pt;z-index:-251644928;visibility:visible;mso-wrap-style:square;mso-wrap-distance-left:0;mso-wrap-distance-top:0;mso-wrap-distance-right:0;mso-wrap-distance-bottom:0;mso-position-horizontal:absolute;mso-position-horizontal-relative:page;mso-position-vertical:absolute;mso-position-vertical-relative:text;v-text-anchor:top" o:gfxdata="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" fillcolor="#1f4e79" stroked="f">
                 <v:textbox inset="0,0,0,0">
                   <w:txbxContent>
                     <w:p>
@@ -7636,7 +7578,7 @@
           <w:tab w:val="left" w:pos="926"/>
         </w:tabs>
       </w:pPr>
-      <w:bookmarkStart w:id="10" w:name="_Toc187391837"/>
+      <w:bookmarkStart w:id="17" w:name="_Toc187391837"/>
       <w:r>
         <w:rPr>
           <w:color w:val="1F4E79"/>
@@ -7644,7 +7586,7 @@
         </w:rPr>
         <w:t>Ist-Analyse</w:t>
       </w:r>
-      <w:bookmarkEnd w:id="10"/>
+      <w:bookmarkEnd w:id="17"/>
     </w:p>
     <w:p>
       <w:pPr>
@@ -7902,7 +7844,7 @@
         </w:tabs>
         <w:spacing w:before="237"/>
       </w:pPr>
-      <w:bookmarkStart w:id="11" w:name="_Toc187391838"/>
+      <w:bookmarkStart w:id="18" w:name="_Toc187391838"/>
       <w:r>
         <w:rPr>
           <w:color w:val="1F4E79"/>
@@ -7910,7 +7852,7 @@
         </w:rPr>
         <w:t>Wirtschaftlichkeitsanalyse</w:t>
       </w:r>
-      <w:bookmarkEnd w:id="11"/>
+      <w:bookmarkEnd w:id="18"/>
     </w:p>
     <w:p>
       <w:pPr>
@@ -8373,11 +8315,11 @@
       <w:r>
         <w:t xml:space="preserve">kosten ab Jahr 2: </w:t>
       </w:r>
-      <w:bookmarkStart w:id="12" w:name="_Hlk187235366"/>
+      <w:bookmarkStart w:id="19" w:name="_Hlk187235366"/>
       <w:r>
         <w:t>1.440</w:t>
       </w:r>
-      <w:bookmarkEnd w:id="12"/>
+      <w:bookmarkEnd w:id="19"/>
       <w:r>
         <w:t xml:space="preserve">€ </w:t>
       </w:r>
@@ -8537,7 +8479,7 @@
         <w:spacing w:before="238"/>
         <w:ind w:left="921" w:hanging="703"/>
       </w:pPr>
-      <w:bookmarkStart w:id="13" w:name="_Toc187391839"/>
+      <w:bookmarkStart w:id="20" w:name="_Toc187391839"/>
       <w:proofErr w:type="spellStart"/>
       <w:r>
         <w:rPr>
@@ -8581,7 +8523,7 @@
         </w:rPr>
         <w:t>Entscheidung</w:t>
       </w:r>
-      <w:bookmarkEnd w:id="13"/>
+      <w:bookmarkEnd w:id="20"/>
     </w:p>
     <w:p>
       <w:pPr>
@@ -8625,9 +8567,9 @@
         </w:tabs>
         <w:ind w:left="921" w:hanging="703"/>
       </w:pPr>
-      <w:bookmarkStart w:id="14" w:name="_bookmark23"/>
-      <w:bookmarkStart w:id="15" w:name="_Toc187391840"/>
-      <w:bookmarkEnd w:id="14"/>
+      <w:bookmarkStart w:id="21" w:name="_bookmark23"/>
+      <w:bookmarkStart w:id="22" w:name="_Toc187391840"/>
+      <w:bookmarkEnd w:id="21"/>
       <w:r>
         <w:rPr>
           <w:color w:val="1F4D78"/>
@@ -8635,7 +8577,7 @@
         </w:rPr>
         <w:t>Amortisationsdauer</w:t>
       </w:r>
-      <w:bookmarkEnd w:id="15"/>
+      <w:bookmarkEnd w:id="22"/>
       <w:r>
         <w:rPr>
           <w:color w:val="1F4D78"/>
@@ -8938,7 +8880,7 @@
         </w:tabs>
         <w:spacing w:before="238"/>
       </w:pPr>
-      <w:bookmarkStart w:id="16" w:name="_Toc187391841"/>
+      <w:bookmarkStart w:id="23" w:name="_Toc187391841"/>
       <w:r>
         <w:rPr>
           <w:color w:val="1F4E79"/>
@@ -8946,7 +8888,7 @@
         </w:rPr>
         <w:t>Anwendungsfälle</w:t>
       </w:r>
-      <w:bookmarkEnd w:id="16"/>
+      <w:bookmarkEnd w:id="23"/>
     </w:p>
     <w:p>
       <w:pPr>
@@ -9139,7 +9081,7 @@
         </w:tabs>
         <w:spacing w:before="238"/>
       </w:pPr>
-      <w:bookmarkStart w:id="17" w:name="_Toc187391842"/>
+      <w:bookmarkStart w:id="24" w:name="_Toc187391842"/>
       <w:r>
         <w:rPr>
           <w:color w:val="1F4E79"/>
@@ -9147,7 +9089,7 @@
         </w:rPr>
         <w:t>Qualitätsanforderungen</w:t>
       </w:r>
-      <w:bookmarkEnd w:id="17"/>
+      <w:bookmarkEnd w:id="24"/>
     </w:p>
     <w:p>
       <w:pPr>
@@ -9398,7 +9340,7 @@
           </mc:Choice>
           <mc:Fallback>
             <w:pict>
-              <v:shape w14:anchorId="54811EC6" id="Textbox 299" o:spid="_x0000_s1029" type="#_x0000_t202" style="position:absolute;margin-left:69.5pt;margin-top:12.1pt;width:456.45pt;height:17.35pt;z-index:-251640832;visibility:visible;mso-wrap-style:square;mso-wrap-distance-left:0;mso-wrap-distance-top:0;mso-wrap-distance-right:0;mso-wrap-distance-bottom:0;mso-position-horizontal:absolute;mso-position-horizontal-relative:page;mso-position-vertical:absolute;mso-position-vertical-relative:text;v-text-anchor:top" o:gfxdata="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" fillcolor="#1f4e79" stroked="f">
+              <v:shape w14:anchorId="54811EC6" id="Textbox 299" o:spid="_x0000_s1029" type="#_x0000_t202" style="position:absolute;margin-left:69.5pt;margin-top:12.1pt;width:456.45pt;height:17.35pt;z-index:-251640832;visibility:visible;mso-wrap-style:square;mso-wrap-distance-left:0;mso-wrap-distance-top:0;mso-wrap-distance-right:0;mso-wrap-distance-bottom:0;mso-position-horizontal:absolute;mso-position-horizontal-relative:page;mso-position-vertical:absolute;mso-position-vertical-relative:text;v-text-anchor:top" o:gfxdata="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" fillcolor="#1f4e79" stroked="f">
                 <v:textbox inset="0,0,0,0">
                   <w:txbxContent>
                     <w:p>
@@ -9461,7 +9403,7 @@
           <w:tab w:val="left" w:pos="926"/>
         </w:tabs>
       </w:pPr>
-      <w:bookmarkStart w:id="18" w:name="_Toc187391843"/>
+      <w:bookmarkStart w:id="25" w:name="_Toc187391843"/>
       <w:r>
         <w:rPr>
           <w:color w:val="1F4E79"/>
@@ -9469,7 +9411,7 @@
         </w:rPr>
         <w:t>Zielplattform</w:t>
       </w:r>
-      <w:bookmarkEnd w:id="18"/>
+      <w:bookmarkEnd w:id="25"/>
     </w:p>
     <w:p>
       <w:pPr>
@@ -9588,15 +9530,7 @@
         <w:t>Im Unternehmen wird primär Python</w:t>
       </w:r>
       <w:r>
-        <w:t xml:space="preserve"> (</w:t>
-      </w:r>
-      <w:proofErr w:type="spellStart"/>
-      <w:r>
-        <w:t>Anaconda</w:t>
-      </w:r>
-      <w:proofErr w:type="spellEnd"/>
-      <w:r>
-        <w:t xml:space="preserve"> Distribution sowie das darin integrierte Spyder)</w:t>
+        <w:t xml:space="preserve"> (Anaconda Distribution sowie das darin integrierte Spyder)</w:t>
       </w:r>
       <w:r>
         <w:t xml:space="preserve"> für inhouse Lösungen eingesetzt. Da das Unternehmen noch recht klein ist</w:t>
@@ -9628,7 +9562,7 @@
         </w:tabs>
         <w:spacing w:before="237"/>
       </w:pPr>
-      <w:bookmarkStart w:id="19" w:name="_Toc187391844"/>
+      <w:bookmarkStart w:id="26" w:name="_Toc187391844"/>
       <w:r>
         <w:rPr>
           <w:color w:val="1F4E79"/>
@@ -9636,7 +9570,7 @@
         </w:rPr>
         <w:t>Architekturdesign</w:t>
       </w:r>
-      <w:bookmarkEnd w:id="19"/>
+      <w:bookmarkEnd w:id="26"/>
     </w:p>
     <w:p>
       <w:pPr>
@@ -9851,7 +9785,7 @@
         </w:tabs>
         <w:spacing w:before="1"/>
       </w:pPr>
-      <w:bookmarkStart w:id="20" w:name="_Toc187391845"/>
+      <w:bookmarkStart w:id="27" w:name="_Toc187391845"/>
       <w:r>
         <w:rPr>
           <w:color w:val="1F4E79"/>
@@ -9885,7 +9819,7 @@
         </w:rPr>
         <w:t>Benutzeroberfläche</w:t>
       </w:r>
-      <w:bookmarkEnd w:id="20"/>
+      <w:bookmarkEnd w:id="27"/>
     </w:p>
     <w:p>
       <w:pPr>
@@ -10033,7 +9967,7 @@
         </w:tabs>
         <w:spacing w:before="238"/>
       </w:pPr>
-      <w:bookmarkStart w:id="21" w:name="_Toc187391846"/>
+      <w:bookmarkStart w:id="28" w:name="_Toc187391846"/>
       <w:r>
         <w:rPr>
           <w:color w:val="1F4E79"/>
@@ -10041,7 +9975,7 @@
         </w:rPr>
         <w:t>Datenmodell</w:t>
       </w:r>
-      <w:bookmarkEnd w:id="21"/>
+      <w:bookmarkEnd w:id="28"/>
     </w:p>
     <w:p>
       <w:pPr>
@@ -10072,15 +10006,7 @@
         <w:contextualSpacing w:val="0"/>
       </w:pPr>
       <w:r>
-        <w:t xml:space="preserve">Sensoren: </w:t>
-      </w:r>
-      <w:proofErr w:type="spellStart"/>
-      <w:r>
-        <w:t>SensorBase</w:t>
-      </w:r>
-      <w:proofErr w:type="spellEnd"/>
-      <w:r>
-        <w:t xml:space="preserve">, Anemometer, Barometer, </w:t>
+        <w:t xml:space="preserve">Sensoren: SensorBase, Anemometer, Barometer, </w:t>
       </w:r>
       <w:proofErr w:type="spellStart"/>
       <w:r>
@@ -10422,7 +10348,7 @@
         <w:ind w:left="923" w:hanging="705"/>
         <w:jc w:val="both"/>
       </w:pPr>
-      <w:bookmarkStart w:id="22" w:name="_Toc187391847"/>
+      <w:bookmarkStart w:id="29" w:name="_Toc187391847"/>
       <w:r>
         <w:rPr>
           <w:color w:val="1F4E79"/>
@@ -10430,7 +10356,7 @@
         </w:rPr>
         <w:t>Geschäftslogik</w:t>
       </w:r>
-      <w:bookmarkEnd w:id="22"/>
+      <w:bookmarkEnd w:id="29"/>
     </w:p>
     <w:p>
       <w:pPr>
@@ -11047,7 +10973,7 @@
         </w:tabs>
         <w:spacing w:before="237"/>
       </w:pPr>
-      <w:bookmarkStart w:id="23" w:name="_Toc187391848"/>
+      <w:bookmarkStart w:id="30" w:name="_Toc187391848"/>
       <w:r>
         <w:rPr>
           <w:color w:val="1F4E79"/>
@@ -11081,7 +11007,7 @@
         </w:rPr>
         <w:t>Qualitätssicherung</w:t>
       </w:r>
-      <w:bookmarkEnd w:id="23"/>
+      <w:bookmarkEnd w:id="30"/>
     </w:p>
     <w:p>
       <w:pPr>
@@ -11271,7 +11197,7 @@
         </w:tabs>
         <w:spacing w:before="238"/>
       </w:pPr>
-      <w:bookmarkStart w:id="24" w:name="_Toc187391849"/>
+      <w:bookmarkStart w:id="31" w:name="_Toc187391849"/>
       <w:r>
         <w:rPr>
           <w:color w:val="1F4E79"/>
@@ -11279,7 +11205,7 @@
         </w:rPr>
         <w:t>Datenverarbeitungskonzept</w:t>
       </w:r>
-      <w:bookmarkEnd w:id="24"/>
+      <w:bookmarkEnd w:id="31"/>
     </w:p>
     <w:p>
       <w:pPr>
@@ -11343,15 +11269,7 @@
         <w:t xml:space="preserve"> Funktionen</w:t>
       </w:r>
       <w:r>
-        <w:t xml:space="preserve">: PDF Extractor, </w:t>
-      </w:r>
-      <w:proofErr w:type="spellStart"/>
-      <w:r>
-        <w:t>Dantenbanklader</w:t>
-      </w:r>
-      <w:proofErr w:type="spellEnd"/>
-      <w:r>
-        <w:t xml:space="preserve">, Herstellungsplanleser </w:t>
+        <w:t xml:space="preserve">: PDF Extractor, Dantenbanklader, Herstellungsplanleser </w:t>
       </w:r>
     </w:p>
     <w:p>
@@ -11624,7 +11542,7 @@
           </mc:Choice>
           <mc:Fallback>
             <w:pict>
-              <v:shape w14:anchorId="04A20059" id="Textbox 510" o:spid="_x0000_s1030" type="#_x0000_t202" style="position:absolute;margin-left:69.5pt;margin-top:12.05pt;width:456.45pt;height:17.3pt;z-index:-251633664;visibility:visible;mso-wrap-style:square;mso-wrap-distance-left:0;mso-wrap-distance-top:0;mso-wrap-distance-right:0;mso-wrap-distance-bottom:0;mso-position-horizontal:absolute;mso-position-horizontal-relative:page;mso-position-vertical:absolute;mso-position-vertical-relative:text;v-text-anchor:top" o:gfxdata="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" fillcolor="#1f4e79" stroked="f">
+              <v:shape w14:anchorId="04A20059" id="Textbox 510" o:spid="_x0000_s1030" type="#_x0000_t202" style="position:absolute;margin-left:69.5pt;margin-top:12.05pt;width:456.45pt;height:17.3pt;z-index:-251633664;visibility:visible;mso-wrap-style:square;mso-wrap-distance-left:0;mso-wrap-distance-top:0;mso-wrap-distance-right:0;mso-wrap-distance-bottom:0;mso-position-horizontal:absolute;mso-position-horizontal-relative:page;mso-position-vertical:absolute;mso-position-vertical-relative:text;v-text-anchor:top" o:gfxdata="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" fillcolor="#1f4e79" stroked="f">
                 <v:textbox inset="0,0,0,0">
                   <w:txbxContent>
                     <w:p>
@@ -11689,7 +11607,7 @@
         <w:ind w:left="923" w:hanging="705"/>
         <w:jc w:val="both"/>
       </w:pPr>
-      <w:bookmarkStart w:id="25" w:name="_Toc187391850"/>
+      <w:bookmarkStart w:id="32" w:name="_Toc187391850"/>
       <w:r>
         <w:rPr>
           <w:color w:val="1F4E79"/>
@@ -11723,7 +11641,7 @@
         </w:rPr>
         <w:t>Datenstrukturen</w:t>
       </w:r>
-      <w:bookmarkEnd w:id="25"/>
+      <w:bookmarkEnd w:id="32"/>
     </w:p>
     <w:p>
       <w:pPr>
@@ -12033,7 +11951,7 @@
         <w:ind w:left="923" w:hanging="705"/>
         <w:jc w:val="both"/>
       </w:pPr>
-      <w:bookmarkStart w:id="26" w:name="_Toc187391851"/>
+      <w:bookmarkStart w:id="33" w:name="_Toc187391851"/>
       <w:r>
         <w:rPr>
           <w:color w:val="1F4E79"/>
@@ -12067,7 +11985,7 @@
         </w:rPr>
         <w:t>Benutzeroberfläche</w:t>
       </w:r>
-      <w:bookmarkEnd w:id="26"/>
+      <w:bookmarkEnd w:id="33"/>
     </w:p>
     <w:p>
       <w:pPr>
@@ -12131,7 +12049,7 @@
         <w:ind w:left="923" w:hanging="705"/>
         <w:jc w:val="both"/>
       </w:pPr>
-      <w:bookmarkStart w:id="27" w:name="_Toc187391852"/>
+      <w:bookmarkStart w:id="34" w:name="_Toc187391852"/>
       <w:r>
         <w:rPr>
           <w:color w:val="1F4E79"/>
@@ -12165,7 +12083,7 @@
         </w:rPr>
         <w:t>Geschäftslogik</w:t>
       </w:r>
-      <w:bookmarkEnd w:id="27"/>
+      <w:bookmarkEnd w:id="34"/>
     </w:p>
     <w:p>
       <w:pPr>
@@ -15189,15 +15107,7 @@
       </w:r>
       <w:proofErr w:type="spellEnd"/>
       <w:r>
-        <w:t xml:space="preserve"> Blöcke verarbeitet werden können. Die gesamte Klasse </w:t>
-      </w:r>
-      <w:proofErr w:type="spellStart"/>
-      <w:r>
-        <w:t>SensorBase</w:t>
-      </w:r>
-      <w:proofErr w:type="spellEnd"/>
-      <w:r>
-        <w:t xml:space="preserve"> finden Sie in Anhang A10. </w:t>
+        <w:t xml:space="preserve"> Blöcke verarbeitet werden können. Die gesamte Klasse SensorBase finden Sie in Anhang A10. </w:t>
       </w:r>
     </w:p>
     <w:p>
@@ -15319,7 +15229,6 @@
         </w:rPr>
         <w:t xml:space="preserve"> </w:t>
       </w:r>
-      <w:proofErr w:type="spellStart"/>
       <w:r>
         <w:rPr>
           <w:rFonts w:ascii="Courier New"/>
@@ -15328,7 +15237,6 @@
         </w:rPr>
         <w:t>SensorBase</w:t>
       </w:r>
-      <w:proofErr w:type="spellEnd"/>
       <w:r>
         <w:rPr>
           <w:rFonts w:ascii="Courier New"/>
@@ -15526,7 +15434,7 @@
           </mc:Choice>
           <mc:Fallback>
             <w:pict>
-              <v:shape w14:anchorId="0E09922E" id="Textbox 590" o:spid="_x0000_s1031" type="#_x0000_t202" style="position:absolute;margin-left:69.5pt;margin-top:11.75pt;width:456.45pt;height:17.3pt;z-index:-251629568;visibility:visible;mso-wrap-style:square;mso-wrap-distance-left:0;mso-wrap-distance-top:0;mso-wrap-distance-right:0;mso-wrap-distance-bottom:0;mso-position-horizontal:absolute;mso-position-horizontal-relative:page;mso-position-vertical:absolute;mso-position-vertical-relative:text;v-text-anchor:top" o:gfxdata="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" fillcolor="#1f4e79" stroked="f">
+              <v:shape w14:anchorId="0E09922E" id="Textbox 590" o:spid="_x0000_s1031" type="#_x0000_t202" style="position:absolute;margin-left:69.5pt;margin-top:11.75pt;width:456.45pt;height:17.3pt;z-index:-251629568;visibility:visible;mso-wrap-style:square;mso-wrap-distance-left:0;mso-wrap-distance-top:0;mso-wrap-distance-right:0;mso-wrap-distance-bottom:0;mso-position-horizontal:absolute;mso-position-horizontal-relative:page;mso-position-vertical:absolute;mso-position-vertical-relative:text;v-text-anchor:top" o:gfxdata="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" fillcolor="#1f4e79" stroked="f">
                 <v:textbox inset="0,0,0,0">
                   <w:txbxContent>
                     <w:p>
@@ -15625,14 +15533,14 @@
         </w:rPr>
         <w:t xml:space="preserve"> vorgenommen. Es wurde ein Herstellungsplan mit einem anderen Datenlogger als Pfad eingefügt. Für andere Datenlogger als ein Meteo 40 S/M/L darf das Programm nicht funktionieren. Das Ergebnis des Tests finden sie in Anhang A7 Screenshots / Abbildung 8 </w:t>
       </w:r>
-      <w:bookmarkStart w:id="28" w:name="_Hlk187064735"/>
+      <w:bookmarkStart w:id="35" w:name="_Hlk187064735"/>
       <w:r>
         <w:rPr>
           <w:spacing w:val="-2"/>
         </w:rPr>
         <w:t xml:space="preserve">Ergebnis des Tests (Falscher Input) </w:t>
       </w:r>
-      <w:bookmarkEnd w:id="28"/>
+      <w:bookmarkEnd w:id="35"/>
     </w:p>
     <w:p>
       <w:pPr>
@@ -15854,7 +15762,7 @@
           </mc:Choice>
           <mc:Fallback>
             <w:pict>
-              <v:shape w14:anchorId="701255BE" id="Textbox 632" o:spid="_x0000_s1032" type="#_x0000_t202" style="position:absolute;margin-left:69.5pt;margin-top:12.15pt;width:456.45pt;height:17.3pt;z-index:-251627520;visibility:visible;mso-wrap-style:square;mso-wrap-distance-left:0;mso-wrap-distance-top:0;mso-wrap-distance-right:0;mso-wrap-distance-bottom:0;mso-position-horizontal:absolute;mso-position-horizontal-relative:page;mso-position-vertical:absolute;mso-position-vertical-relative:text;v-text-anchor:top" o:gfxdata="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" fillcolor="#1f4e79" stroked="f">
+              <v:shape w14:anchorId="701255BE" id="Textbox 632" o:spid="_x0000_s1032" type="#_x0000_t202" style="position:absolute;margin-left:69.5pt;margin-top:12.15pt;width:456.45pt;height:17.3pt;z-index:-251627520;visibility:visible;mso-wrap-style:square;mso-wrap-distance-left:0;mso-wrap-distance-top:0;mso-wrap-distance-right:0;mso-wrap-distance-bottom:0;mso-position-horizontal:absolute;mso-position-horizontal-relative:page;mso-position-vertical:absolute;mso-position-vertical-relative:text;v-text-anchor:top" o:gfxdata="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" fillcolor="#1f4e79" stroked="f">
                 <v:textbox inset="0,0,0,0">
                   <w:txbxContent>
                     <w:p>
@@ -15988,21 +15896,7 @@
         <w:rPr>
           <w:spacing w:val="-2"/>
         </w:rPr>
-        <w:t xml:space="preserve"> um die Mitarbeiter darauf hinzuweisen einen </w:t>
-      </w:r>
-      <w:proofErr w:type="spellStart"/>
-      <w:r>
-        <w:rPr>
-          <w:spacing w:val="-2"/>
-        </w:rPr>
-        <w:t>Git</w:t>
-      </w:r>
-      <w:proofErr w:type="spellEnd"/>
-      <w:r>
-        <w:rPr>
-          <w:spacing w:val="-2"/>
-        </w:rPr>
-        <w:t xml:space="preserve"> Pull durchzuführen. Alle nötigen </w:t>
+        <w:t xml:space="preserve"> um die Mitarbeiter darauf hinzuweisen einen Git Pull durchzuführen. Alle nötigen </w:t>
       </w:r>
       <w:r>
         <w:rPr>
@@ -16268,7 +16162,7 @@
           </mc:Choice>
           <mc:Fallback>
             <w:pict>
-              <v:shape w14:anchorId="12E638F5" id="Textbox 633" o:spid="_x0000_s1033" type="#_x0000_t202" style="position:absolute;margin-left:69.5pt;margin-top:12.15pt;width:456.45pt;height:17.3pt;z-index:-251626496;visibility:visible;mso-wrap-style:square;mso-wrap-distance-left:0;mso-wrap-distance-top:0;mso-wrap-distance-right:0;mso-wrap-distance-bottom:0;mso-position-horizontal:absolute;mso-position-horizontal-relative:page;mso-position-vertical:absolute;mso-position-vertical-relative:text;v-text-anchor:top" o:gfxdata="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" fillcolor="#1f4e79" stroked="f">
+              <v:shape w14:anchorId="12E638F5" id="Textbox 633" o:spid="_x0000_s1033" type="#_x0000_t202" style="position:absolute;margin-left:69.5pt;margin-top:12.15pt;width:456.45pt;height:17.3pt;z-index:-251626496;visibility:visible;mso-wrap-style:square;mso-wrap-distance-left:0;mso-wrap-distance-top:0;mso-wrap-distance-right:0;mso-wrap-distance-bottom:0;mso-position-horizontal:absolute;mso-position-horizontal-relative:page;mso-position-vertical:absolute;mso-position-vertical-relative:text;v-text-anchor:top" o:gfxdata="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" fillcolor="#1f4e79" stroked="f">
                 <v:textbox inset="0,0,0,0">
                   <w:txbxContent>
                     <w:p>
@@ -16755,7 +16649,7 @@
           </mc:Choice>
           <mc:Fallback>
             <w:pict>
-              <v:shape w14:anchorId="611E9CC7" id="Textbox 668" o:spid="_x0000_s1034" type="#_x0000_t202" style="position:absolute;margin-left:69.5pt;margin-top:12.05pt;width:456.45pt;height:17.3pt;z-index:-251624448;visibility:visible;mso-wrap-style:square;mso-wrap-distance-left:0;mso-wrap-distance-top:0;mso-wrap-distance-right:0;mso-wrap-distance-bottom:0;mso-position-horizontal:absolute;mso-position-horizontal-relative:page;mso-position-vertical:absolute;mso-position-vertical-relative:text;v-text-anchor:top" o:gfxdata="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" fillcolor="#1f4e79" stroked="f">
+              <v:shape w14:anchorId="611E9CC7" id="Textbox 668" o:spid="_x0000_s1034" type="#_x0000_t202" style="position:absolute;margin-left:69.5pt;margin-top:12.05pt;width:456.45pt;height:17.3pt;z-index:-251624448;visibility:visible;mso-wrap-style:square;mso-wrap-distance-left:0;mso-wrap-distance-top:0;mso-wrap-distance-right:0;mso-wrap-distance-bottom:0;mso-position-horizontal:absolute;mso-position-horizontal-relative:page;mso-position-vertical:absolute;mso-position-vertical-relative:text;v-text-anchor:top" o:gfxdata="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" fillcolor="#1f4e79" stroked="f">
                 <v:textbox inset="0,0,0,0">
                   <w:txbxContent>
                     <w:p>
@@ -16820,7 +16714,7 @@
         <w:ind w:left="923" w:hanging="705"/>
         <w:jc w:val="both"/>
       </w:pPr>
-      <w:bookmarkStart w:id="29" w:name="_Toc187391853"/>
+      <w:bookmarkStart w:id="36" w:name="_Toc187391853"/>
       <w:r>
         <w:rPr>
           <w:color w:val="1F4E79"/>
@@ -16828,7 +16722,7 @@
         </w:rPr>
         <w:t>Soll-/Ist-Vergleich</w:t>
       </w:r>
-      <w:bookmarkEnd w:id="29"/>
+      <w:bookmarkEnd w:id="36"/>
     </w:p>
     <w:p>
       <w:pPr>
@@ -17446,7 +17340,7 @@
               </wp:anchor>
             </w:drawing>
           </mc:Choice>
-          <mc:Fallback xmlns:w16sdtfl="http://schemas.microsoft.com/office/word/2024/wordml/sdtformatlock" xmlns:w16du="http://schemas.microsoft.com/office/word/2023/wordml/word16du" xmlns:oel="http://schemas.microsoft.com/office/2019/extlst">
+          <mc:Fallback>
             <w:pict>
               <v:shape w14:anchorId="6D4BD4ED" id="Graphic 706" o:spid="_x0000_s1026" style="position:absolute;margin-left:69.5pt;margin-top:96pt;width:456.45pt;height:.5pt;z-index:-251655168;visibility:visible;mso-wrap-style:square;mso-wrap-distance-left:0;mso-wrap-distance-top:0;mso-wrap-distance-right:0;mso-wrap-distance-bottom:0;mso-position-horizontal:absolute;mso-position-horizontal-relative:page;mso-position-vertical:absolute;mso-position-vertical-relative:page;v-text-anchor:top" coordsize="5796915,6350" o:gfxdata="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" path="m5796660,l,,,6096r5796660,l5796660,xe" fillcolor="black" stroked="f">
                 <v:path arrowok="t"/>
@@ -17486,7 +17380,6 @@
                 <w:b/>
               </w:rPr>
             </w:pPr>
-            <w:proofErr w:type="spellStart"/>
             <w:r>
               <w:rPr>
                 <w:b/>
@@ -17494,7 +17387,6 @@
               </w:rPr>
               <w:t>Fazit</w:t>
             </w:r>
-            <w:proofErr w:type="spellEnd"/>
           </w:p>
         </w:tc>
         <w:tc>
@@ -18343,7 +18235,7 @@
         </w:tabs>
         <w:spacing w:before="247"/>
       </w:pPr>
-      <w:bookmarkStart w:id="30" w:name="_Toc187391854"/>
+      <w:bookmarkStart w:id="37" w:name="_Toc187391854"/>
       <w:proofErr w:type="spellStart"/>
       <w:r>
         <w:rPr>
@@ -18367,7 +18259,7 @@
         </w:rPr>
         <w:t>Learned</w:t>
       </w:r>
-      <w:bookmarkEnd w:id="30"/>
+      <w:bookmarkEnd w:id="37"/>
       <w:proofErr w:type="spellEnd"/>
     </w:p>
     <w:p>
@@ -18508,7 +18400,7 @@
         </w:tabs>
         <w:spacing w:before="240"/>
       </w:pPr>
-      <w:bookmarkStart w:id="31" w:name="_Toc187391855"/>
+      <w:bookmarkStart w:id="38" w:name="_Toc187391855"/>
       <w:r>
         <w:rPr>
           <w:color w:val="1F4E79"/>
@@ -18517,7 +18409,7 @@
         <w:lastRenderedPageBreak/>
         <w:t>Ausblick</w:t>
       </w:r>
-      <w:bookmarkEnd w:id="31"/>
+      <w:bookmarkEnd w:id="38"/>
     </w:p>
     <w:p>
       <w:pPr>
@@ -18713,7 +18605,7 @@
               </wp:anchor>
             </w:drawing>
           </mc:Choice>
-          <mc:Fallback xmlns:w16sdtfl="http://schemas.microsoft.com/office/word/2024/wordml/sdtformatlock" xmlns:w16du="http://schemas.microsoft.com/office/word/2023/wordml/word16du" xmlns:oel="http://schemas.microsoft.com/office/2019/extlst">
+          <mc:Fallback>
             <w:pict>
               <v:shape w14:anchorId="18908B54" id="Graphic 707" o:spid="_x0000_s1026" style="position:absolute;margin-left:69.5pt;margin-top:19.75pt;width:456.45pt;height:.5pt;z-index:-251622400;visibility:visible;mso-wrap-style:square;mso-wrap-distance-left:0;mso-wrap-distance-top:0;mso-wrap-distance-right:0;mso-wrap-distance-bottom:0;mso-position-horizontal:absolute;mso-position-horizontal-relative:page;mso-position-vertical:absolute;mso-position-vertical-relative:text;v-text-anchor:top" coordsize="5796915,6350" o:gfxdata="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" path="m5796660,l,,,6096r5796660,l5796660,xe" fillcolor="black" stroked="f">
                 <v:path arrowok="t"/>
@@ -19161,7 +19053,7 @@
               </wp:anchor>
             </w:drawing>
           </mc:Choice>
-          <mc:Fallback xmlns:w16sdtfl="http://schemas.microsoft.com/office/word/2024/wordml/sdtformatlock" xmlns:w16du="http://schemas.microsoft.com/office/word/2023/wordml/word16du" xmlns:oel="http://schemas.microsoft.com/office/2019/extlst">
+          <mc:Fallback>
             <w:pict>
               <v:shape w14:anchorId="4A8FA9F0" id="Graphic 708" o:spid="_x0000_s1026" style="position:absolute;margin-left:69.5pt;margin-top:19.75pt;width:456.45pt;height:.5pt;z-index:-251621376;visibility:visible;mso-wrap-style:square;mso-wrap-distance-left:0;mso-wrap-distance-top:0;mso-wrap-distance-right:0;mso-wrap-distance-bottom:0;mso-position-horizontal:absolute;mso-position-horizontal-relative:page;mso-position-vertical:absolute;mso-position-vertical-relative:text;v-text-anchor:top" coordsize="5796915,6350" o:gfxdata="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" path="m5796660,l,,,6096r5796660,l5796660,xe" fillcolor="black" stroked="f">
                 <v:path arrowok="t"/>
@@ -19678,7 +19570,7 @@
               </wp:anchor>
             </w:drawing>
           </mc:Choice>
-          <mc:Fallback xmlns:w16sdtfl="http://schemas.microsoft.com/office/word/2024/wordml/sdtformatlock" xmlns:w16du="http://schemas.microsoft.com/office/word/2023/wordml/word16du" xmlns:oel="http://schemas.microsoft.com/office/2019/extlst">
+          <mc:Fallback>
             <w:pict>
               <v:shape w14:anchorId="3824EDCB" id="Graphic 709" o:spid="_x0000_s1026" style="position:absolute;margin-left:73.45pt;margin-top:14.25pt;width:220.35pt;height:.1pt;z-index:-251620352;visibility:visible;mso-wrap-style:square;mso-wrap-distance-left:0;mso-wrap-distance-top:0;mso-wrap-distance-right:0;mso-wrap-distance-bottom:0;mso-position-horizontal:absolute;mso-position-horizontal-relative:page;mso-position-vertical:absolute;mso-position-vertical-relative:text;v-text-anchor:top" coordsize="2798445,1270" o:gfxdata="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" path="m,l2798396,e" filled="f" strokeweight=".24536mm">
                 <v:path arrowok="t"/>
@@ -19799,7 +19691,7 @@
           </mc:Choice>
           <mc:Fallback>
             <w:pict>
-              <v:shape w14:anchorId="736F650C" id="Textbox 716" o:spid="_x0000_s1035" type="#_x0000_t202" style="width:456.45pt;height:17.3pt;visibility:visible;mso-wrap-style:square;mso-left-percent:-10001;mso-top-percent:-10001;mso-position-horizontal:absolute;mso-position-horizontal-relative:char;mso-position-vertical:absolute;mso-position-vertical-relative:line;mso-left-percent:-10001;mso-top-percent:-10001;v-text-anchor:top" o:gfxdata="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" fillcolor="#1f4e79" stroked="f">
+              <v:shape w14:anchorId="736F650C" id="Textbox 716" o:spid="_x0000_s1035" type="#_x0000_t202" style="width:456.45pt;height:17.3pt;visibility:visible;mso-wrap-style:square;mso-left-percent:-10001;mso-top-percent:-10001;mso-position-horizontal:absolute;mso-position-horizontal-relative:char;mso-position-vertical:absolute;mso-position-vertical-relative:line;mso-left-percent:-10001;mso-top-percent:-10001;v-text-anchor:top" o:gfxdata="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" fillcolor="#1f4e79" stroked="f">
                 <v:textbox inset="0,0,0,0">
                   <w:txbxContent>
                     <w:p>
@@ -19844,7 +19736,7 @@
           <w:spacing w:val="-2"/>
         </w:rPr>
       </w:pPr>
-      <w:bookmarkStart w:id="32" w:name="_Toc187391856"/>
+      <w:bookmarkStart w:id="39" w:name="_Toc187391856"/>
       <w:r>
         <w:rPr>
           <w:color w:val="1F4E79"/>
@@ -19873,7 +19765,7 @@
         </w:rPr>
         <w:t>Zeitplanung</w:t>
       </w:r>
-      <w:bookmarkEnd w:id="32"/>
+      <w:bookmarkEnd w:id="39"/>
     </w:p>
     <w:p/>
     <w:tbl>
@@ -21416,8 +21308,8 @@
           <w:sz w:val="18"/>
         </w:rPr>
       </w:pPr>
-      <w:bookmarkStart w:id="33" w:name="_bookmark53"/>
-      <w:bookmarkEnd w:id="33"/>
+      <w:bookmarkStart w:id="40" w:name="_bookmark53"/>
+      <w:bookmarkEnd w:id="40"/>
       <w:r>
         <w:rPr>
           <w:b/>
@@ -21506,7 +21398,7 @@
         <w:spacing w:before="239"/>
         <w:ind w:left="218"/>
       </w:pPr>
-      <w:bookmarkStart w:id="34" w:name="_Toc187391857"/>
+      <w:bookmarkStart w:id="41" w:name="_Toc187391857"/>
       <w:r>
         <w:rPr>
           <w:color w:val="1F4E79"/>
@@ -21534,7 +21426,7 @@
         </w:rPr>
         <w:t>Use-Case-Diagramm</w:t>
       </w:r>
-      <w:bookmarkEnd w:id="34"/>
+      <w:bookmarkEnd w:id="41"/>
     </w:p>
     <w:p>
       <w:pPr>
@@ -21605,8 +21497,8 @@
           <w:sz w:val="18"/>
         </w:rPr>
       </w:pPr>
-      <w:bookmarkStart w:id="35" w:name="_bookmark56"/>
-      <w:bookmarkEnd w:id="35"/>
+      <w:bookmarkStart w:id="42" w:name="_bookmark56"/>
+      <w:bookmarkEnd w:id="42"/>
       <w:r>
         <w:rPr>
           <w:b/>
@@ -21688,7 +21580,7 @@
         <w:spacing w:before="0"/>
         <w:ind w:left="218"/>
       </w:pPr>
-      <w:bookmarkStart w:id="36" w:name="_Toc187391858"/>
+      <w:bookmarkStart w:id="43" w:name="_Toc187391858"/>
       <w:r>
         <w:rPr>
           <w:color w:val="1F4E79"/>
@@ -21731,7 +21623,7 @@
         </w:rPr>
         <w:t>Prozesskette</w:t>
       </w:r>
-      <w:bookmarkEnd w:id="36"/>
+      <w:bookmarkEnd w:id="43"/>
     </w:p>
     <w:p>
       <w:pPr>
@@ -21853,8 +21745,8 @@
           <w:sz w:val="18"/>
         </w:rPr>
       </w:pPr>
-      <w:bookmarkStart w:id="37" w:name="_bookmark62"/>
-      <w:bookmarkEnd w:id="37"/>
+      <w:bookmarkStart w:id="44" w:name="_bookmark62"/>
+      <w:bookmarkEnd w:id="44"/>
       <w:r>
         <w:rPr>
           <w:b/>
@@ -21939,7 +21831,7 @@
           <w:spacing w:val="-2"/>
         </w:rPr>
       </w:pPr>
-      <w:bookmarkStart w:id="38" w:name="_Toc187391859"/>
+      <w:bookmarkStart w:id="45" w:name="_Toc187391859"/>
       <w:r>
         <w:rPr>
           <w:color w:val="1F4E79"/>
@@ -21988,8 +21880,9 @@
         </w:rPr>
         <w:t>Anwendung</w:t>
       </w:r>
-      <w:bookmarkEnd w:id="38"/>
-    </w:p>
+      <w:bookmarkEnd w:id="45"/>
+    </w:p>
+    <w:p/>
     <w:p>
       <w:r>
         <w:rPr>
@@ -22060,8 +21953,8 @@
           <w:sz w:val="18"/>
         </w:rPr>
       </w:pPr>
-      <w:bookmarkStart w:id="39" w:name="_bookmark67"/>
-      <w:bookmarkEnd w:id="39"/>
+      <w:bookmarkStart w:id="46" w:name="_bookmark67"/>
+      <w:bookmarkEnd w:id="46"/>
       <w:r>
         <w:rPr>
           <w:b/>
@@ -22350,8 +22243,8 @@
           <w:sz w:val="18"/>
         </w:rPr>
       </w:pPr>
-      <w:bookmarkStart w:id="40" w:name="_bookmark68"/>
-      <w:bookmarkEnd w:id="40"/>
+      <w:bookmarkStart w:id="47" w:name="_bookmark68"/>
+      <w:bookmarkEnd w:id="47"/>
       <w:r>
         <w:rPr>
           <w:b/>
@@ -22433,7 +22326,7 @@
         </w:rPr>
         <w:lastRenderedPageBreak/>
         <w:drawing>
-          <wp:inline distT="0" distB="0" distL="0" distR="0" wp14:anchorId="3E71AC21" wp14:editId="0DA6485A">
+          <wp:inline distT="0" distB="0" distL="0" distR="0" wp14:anchorId="3E71AC21" wp14:editId="7AEEC5E0">
             <wp:extent cx="6051550" cy="3032125"/>
             <wp:effectExtent l="0" t="0" r="6350" b="0"/>
             <wp:docPr id="1094965914" name="Grafik 143" descr="Ein Bild, das Text, Software, Multimedia-Software, Computersymbol enthält.&#10;&#10;Automatisch generierte Beschreibung"/>
@@ -22576,9 +22469,9 @@
           <w:color w:val="1F4E79"/>
         </w:rPr>
       </w:pPr>
-      <w:bookmarkStart w:id="41" w:name="_bookmark70"/>
-      <w:bookmarkStart w:id="42" w:name="_Toc187391860"/>
-      <w:bookmarkEnd w:id="41"/>
+      <w:bookmarkStart w:id="48" w:name="_bookmark70"/>
+      <w:bookmarkStart w:id="49" w:name="_Toc187391860"/>
+      <w:bookmarkEnd w:id="48"/>
       <w:r>
         <w:rPr>
           <w:color w:val="1F4E79"/>
@@ -22605,7 +22498,7 @@
         </w:rPr>
         <w:t>Entwickler Doku</w:t>
       </w:r>
-      <w:bookmarkEnd w:id="42"/>
+      <w:bookmarkEnd w:id="49"/>
       <w:r>
         <w:rPr>
           <w:color w:val="1F4E79"/>
@@ -22683,8 +22576,8 @@
           <w:sz w:val="18"/>
         </w:rPr>
       </w:pPr>
-      <w:bookmarkStart w:id="43" w:name="_bookmark72"/>
-      <w:bookmarkEnd w:id="43"/>
+      <w:bookmarkStart w:id="50" w:name="_bookmark72"/>
+      <w:bookmarkEnd w:id="50"/>
       <w:r>
         <w:rPr>
           <w:b/>
@@ -22764,7 +22657,7 @@
         <w:spacing w:before="1"/>
         <w:ind w:left="218"/>
       </w:pPr>
-      <w:bookmarkStart w:id="44" w:name="_Toc187391861"/>
+      <w:bookmarkStart w:id="51" w:name="_Toc187391861"/>
       <w:r>
         <w:rPr>
           <w:color w:val="1F4E79"/>
@@ -22793,7 +22686,6 @@
         </w:rPr>
         <w:t xml:space="preserve"> </w:t>
       </w:r>
-      <w:proofErr w:type="spellStart"/>
       <w:r>
         <w:rPr>
           <w:color w:val="1F4E79"/>
@@ -22801,8 +22693,7 @@
         </w:rPr>
         <w:t>SensorBase</w:t>
       </w:r>
-      <w:bookmarkEnd w:id="44"/>
-      <w:proofErr w:type="spellEnd"/>
+      <w:bookmarkEnd w:id="51"/>
     </w:p>
     <w:p>
       <w:pPr>
@@ -22896,7 +22787,6 @@
         </w:rPr>
         <w:t xml:space="preserve"> </w:t>
       </w:r>
-      <w:proofErr w:type="spellStart"/>
       <w:r>
         <w:rPr>
           <w:rFonts w:ascii="Consolas" w:eastAsia="Times New Roman" w:hAnsi="Consolas" w:cs="Times New Roman"/>
@@ -22907,7 +22797,6 @@
         </w:rPr>
         <w:t>SensorBase</w:t>
       </w:r>
-      <w:proofErr w:type="spellEnd"/>
       <w:r>
         <w:rPr>
           <w:rFonts w:ascii="Consolas" w:eastAsia="Times New Roman" w:hAnsi="Consolas" w:cs="Times New Roman"/>
@@ -25478,29 +25367,7 @@
           <w:szCs w:val="21"/>
           <w:lang w:eastAsia="de-DE"/>
         </w:rPr>
-        <w:t xml:space="preserve"> </w:t>
-      </w:r>
-      <w:proofErr w:type="spellStart"/>
-      <w:r>
-        <w:rPr>
-          <w:rFonts w:ascii="Consolas" w:eastAsia="Times New Roman" w:hAnsi="Consolas" w:cs="Times New Roman"/>
-          <w:color w:val="CCCCCC"/>
-          <w:sz w:val="21"/>
-          <w:szCs w:val="21"/>
-          <w:lang w:eastAsia="de-DE"/>
-        </w:rPr>
-        <w:t>name</w:t>
-      </w:r>
-      <w:proofErr w:type="spellEnd"/>
-      <w:r>
-        <w:rPr>
-          <w:rFonts w:ascii="Consolas" w:eastAsia="Times New Roman" w:hAnsi="Consolas" w:cs="Times New Roman"/>
-          <w:color w:val="CCCCCC"/>
-          <w:sz w:val="21"/>
-          <w:szCs w:val="21"/>
-          <w:lang w:eastAsia="de-DE"/>
-        </w:rPr>
-        <w:t xml:space="preserve"> </w:t>
+        <w:t xml:space="preserve"> name </w:t>
       </w:r>
       <w:proofErr w:type="spellStart"/>
       <w:r>
@@ -37483,8 +37350,8 @@
           <w:sz w:val="18"/>
         </w:rPr>
       </w:pPr>
-      <w:bookmarkStart w:id="45" w:name="_bookmark75"/>
-      <w:bookmarkEnd w:id="45"/>
+      <w:bookmarkStart w:id="52" w:name="_bookmark75"/>
+      <w:bookmarkEnd w:id="52"/>
     </w:p>
     <w:p>
       <w:pPr>
@@ -37495,7 +37362,7 @@
         <w:spacing w:before="0"/>
         <w:ind w:left="218"/>
       </w:pPr>
-      <w:bookmarkStart w:id="46" w:name="_Toc187391862"/>
+      <w:bookmarkStart w:id="53" w:name="_Toc187391862"/>
       <w:r>
         <w:rPr>
           <w:color w:val="1F4E79"/>
@@ -37523,7 +37390,7 @@
         </w:rPr>
         <w:t>Klassendiagramm</w:t>
       </w:r>
-      <w:bookmarkEnd w:id="46"/>
+      <w:bookmarkEnd w:id="53"/>
     </w:p>
     <w:p>
       <w:pPr>
@@ -37605,8 +37472,8 @@
           <w:sz w:val="18"/>
         </w:rPr>
       </w:pPr>
-      <w:bookmarkStart w:id="47" w:name="_bookmark77"/>
-      <w:bookmarkEnd w:id="47"/>
+      <w:bookmarkStart w:id="54" w:name="_bookmark77"/>
+      <w:bookmarkEnd w:id="54"/>
       <w:r>
         <w:rPr>
           <w:b/>
@@ -37674,7 +37541,7 @@
 </file>
 
 <file path=word/endnotes.xml><?xml version="1.0" encoding="utf-8"?>
-<w:endnotes xmlns:wpc="http://schemas.microsoft.com/office/word/2010/wordprocessingCanvas" xmlns:cx="http://schemas.microsoft.com/office/drawing/2014/chartex" xmlns:cx1="http://schemas.microsoft.com/office/drawing/2015/9/8/chartex" xmlns:cx2="http://schemas.microsoft.com/office/drawing/2015/10/21/chartex" xmlns:cx3="http://schemas.microsoft.com/office/drawing/2016/5/9/chartex" xmlns:cx4="http://schemas.microsoft.com/office/drawing/2016/5/10/chartex" xmlns:cx5="http://schemas.microsoft.com/office/drawing/2016/5/11/chartex" xmlns:cx6="http://schemas.microsoft.com/office/drawing/2016/5/12/chartex" xmlns:cx7="http://schemas.microsoft.com/office/drawing/2016/5/13/chartex" xmlns:cx8="http://schemas.microsoft.com/office/drawing/2016/5/14/chartex" xmlns:mc="http://schemas.openxmlformats.org/markup-compatibility/2006" xmlns:aink="http://schemas.microsoft.com/office/drawing/2016/ink" xmlns:am3d="http://schemas.microsoft.com/office/drawing/2017/model3d" xmlns:o="urn:schemas-microsoft-com:office:office" xmlns:r="http://schemas.openxmlformats.org/officeDocument/2006/relationships" xmlns:m="http://schemas.openxmlformats.org/officeDocument/2006/math" xmlns:v="urn:schemas-microsoft-com:vml" xmlns:wp14="http://schemas.microsoft.com/office/word/2010/wordprocessingDrawing" xmlns:wp="http://schemas.openxmlformats.org/drawingml/2006/wordprocessingDrawing" xmlns:w10="urn:schemas-microsoft-com:office:word" xmlns:w="http://schemas.openxmlformats.org/wordprocessingml/2006/main" xmlns:w14="http://schemas.microsoft.com/office/word/2010/wordml" xmlns:w15="http://schemas.microsoft.com/office/word/2012/wordml" xmlns:w16cex="http://schemas.microsoft.com/office/word/2018/wordml/cex" xmlns:w16cid="http://schemas.microsoft.com/office/word/2016/wordml/cid" xmlns:w16="http://schemas.microsoft.com/office/word/2018/wordml" xmlns:w16sdtdh="http://schemas.microsoft.com/office/word/2020/wordml/sdtdatahash" xmlns:w16se="http://schemas.microsoft.com/office/word/2015/wordml/symex" xmlns:wpg="http://schemas.microsoft.com/office/word/2010/wordprocessingGroup" xmlns:wpi="http://schemas.microsoft.com/office/word/2010/wordprocessingInk" xmlns:wne="http://schemas.microsoft.com/office/word/2006/wordml" xmlns:wps="http://schemas.microsoft.com/office/word/2010/wordprocessingShape" mc:Ignorable="w14 w15 w16se w16cid w16 w16cex w16sdtdh wp14">
+<w:endnotes xmlns:wpc="http://schemas.microsoft.com/office/word/2010/wordprocessingCanvas" xmlns:cx="http://schemas.microsoft.com/office/drawing/2014/chartex" xmlns:cx1="http://schemas.microsoft.com/office/drawing/2015/9/8/chartex" xmlns:cx2="http://schemas.microsoft.com/office/drawing/2015/10/21/chartex" xmlns:cx3="http://schemas.microsoft.com/office/drawing/2016/5/9/chartex" xmlns:cx4="http://schemas.microsoft.com/office/drawing/2016/5/10/chartex" xmlns:cx5="http://schemas.microsoft.com/office/drawing/2016/5/11/chartex" xmlns:cx6="http://schemas.microsoft.com/office/drawing/2016/5/12/chartex" xmlns:cx7="http://schemas.microsoft.com/office/drawing/2016/5/13/chartex" xmlns:cx8="http://schemas.microsoft.com/office/drawing/2016/5/14/chartex" xmlns:mc="http://schemas.openxmlformats.org/markup-compatibility/2006" xmlns:aink="http://schemas.microsoft.com/office/drawing/2016/ink" xmlns:am3d="http://schemas.microsoft.com/office/drawing/2017/model3d" xmlns:o="urn:schemas-microsoft-com:office:office" xmlns:oel="http://schemas.microsoft.com/office/2019/extlst" xmlns:r="http://schemas.openxmlformats.org/officeDocument/2006/relationships" xmlns:m="http://schemas.openxmlformats.org/officeDocument/2006/math" xmlns:v="urn:schemas-microsoft-com:vml" xmlns:wp14="http://schemas.microsoft.com/office/word/2010/wordprocessingDrawing" xmlns:wp="http://schemas.openxmlformats.org/drawingml/2006/wordprocessingDrawing" xmlns:w10="urn:schemas-microsoft-com:office:word" xmlns:w="http://schemas.openxmlformats.org/wordprocessingml/2006/main" xmlns:w14="http://schemas.microsoft.com/office/word/2010/wordml" xmlns:w15="http://schemas.microsoft.com/office/word/2012/wordml" xmlns:w16cex="http://schemas.microsoft.com/office/word/2018/wordml/cex" xmlns:w16cid="http://schemas.microsoft.com/office/word/2016/wordml/cid" xmlns:w16="http://schemas.microsoft.com/office/word/2018/wordml" xmlns:w16du="http://schemas.microsoft.com/office/word/2023/wordml/word16du" xmlns:w16sdtdh="http://schemas.microsoft.com/office/word/2020/wordml/sdtdatahash" xmlns:w16sdtfl="http://schemas.microsoft.com/office/word/2024/wordml/sdtformatlock" xmlns:w16se="http://schemas.microsoft.com/office/word/2015/wordml/symex" xmlns:wpg="http://schemas.microsoft.com/office/word/2010/wordprocessingGroup" xmlns:wpi="http://schemas.microsoft.com/office/word/2010/wordprocessingInk" xmlns:wne="http://schemas.microsoft.com/office/word/2006/wordml" xmlns:wps="http://schemas.microsoft.com/office/word/2010/wordprocessingShape" mc:Ignorable="w14 w15 w16se w16cid w16 w16cex w16sdtdh w16sdtfl w16du wp14">
   <w:endnote w:type="separator" w:id="-1">
     <w:p>
       <w:r>
@@ -37693,7 +37560,7 @@
 </file>
 
 <file path=word/footer1.xml><?xml version="1.0" encoding="utf-8"?>
-<w:ftr xmlns:wpc="http://schemas.microsoft.com/office/word/2010/wordprocessingCanvas" xmlns:cx="http://schemas.microsoft.com/office/drawing/2014/chartex" xmlns:cx1="http://schemas.microsoft.com/office/drawing/2015/9/8/chartex" xmlns:cx2="http://schemas.microsoft.com/office/drawing/2015/10/21/chartex" xmlns:cx3="http://schemas.microsoft.com/office/drawing/2016/5/9/chartex" xmlns:cx4="http://schemas.microsoft.com/office/drawing/2016/5/10/chartex" xmlns:cx5="http://schemas.microsoft.com/office/drawing/2016/5/11/chartex" xmlns:cx6="http://schemas.microsoft.com/office/drawing/2016/5/12/chartex" xmlns:cx7="http://schemas.microsoft.com/office/drawing/2016/5/13/chartex" xmlns:cx8="http://schemas.microsoft.com/office/drawing/2016/5/14/chartex" xmlns:mc="http://schemas.openxmlformats.org/markup-compatibility/2006" xmlns:aink="http://schemas.microsoft.com/office/drawing/2016/ink" xmlns:am3d="http://schemas.microsoft.com/office/drawing/2017/model3d" xmlns:o="urn:schemas-microsoft-com:office:office" xmlns:r="http://schemas.openxmlformats.org/officeDocument/2006/relationships" xmlns:m="http://schemas.openxmlformats.org/officeDocument/2006/math" xmlns:v="urn:schemas-microsoft-com:vml" xmlns:wp14="http://schemas.microsoft.com/office/word/2010/wordprocessingDrawing" xmlns:wp="http://schemas.openxmlformats.org/drawingml/2006/wordprocessingDrawing" xmlns:w10="urn:schemas-microsoft-com:office:word" xmlns:w="http://schemas.openxmlformats.org/wordprocessingml/2006/main" xmlns:w14="http://schemas.microsoft.com/office/word/2010/wordml" xmlns:w15="http://schemas.microsoft.com/office/word/2012/wordml" xmlns:w16cex="http://schemas.microsoft.com/office/word/2018/wordml/cex" xmlns:w16cid="http://schemas.microsoft.com/office/word/2016/wordml/cid" xmlns:w16="http://schemas.microsoft.com/office/word/2018/wordml" xmlns:w16sdtdh="http://schemas.microsoft.com/office/word/2020/wordml/sdtdatahash" xmlns:w16se="http://schemas.microsoft.com/office/word/2015/wordml/symex" xmlns:wpg="http://schemas.microsoft.com/office/word/2010/wordprocessingGroup" xmlns:wpi="http://schemas.microsoft.com/office/word/2010/wordprocessingInk" xmlns:wne="http://schemas.microsoft.com/office/word/2006/wordml" xmlns:wps="http://schemas.microsoft.com/office/word/2010/wordprocessingShape" mc:Ignorable="w14 w15 w16se w16cid w16 w16cex w16sdtdh wp14">
+<w:ftr xmlns:wpc="http://schemas.microsoft.com/office/word/2010/wordprocessingCanvas" xmlns:cx="http://schemas.microsoft.com/office/drawing/2014/chartex" xmlns:cx1="http://schemas.microsoft.com/office/drawing/2015/9/8/chartex" xmlns:cx2="http://schemas.microsoft.com/office/drawing/2015/10/21/chartex" xmlns:cx3="http://schemas.microsoft.com/office/drawing/2016/5/9/chartex" xmlns:cx4="http://schemas.microsoft.com/office/drawing/2016/5/10/chartex" xmlns:cx5="http://schemas.microsoft.com/office/drawing/2016/5/11/chartex" xmlns:cx6="http://schemas.microsoft.com/office/drawing/2016/5/12/chartex" xmlns:cx7="http://schemas.microsoft.com/office/drawing/2016/5/13/chartex" xmlns:cx8="http://schemas.microsoft.com/office/drawing/2016/5/14/chartex" xmlns:mc="http://schemas.openxmlformats.org/markup-compatibility/2006" xmlns:aink="http://schemas.microsoft.com/office/drawing/2016/ink" xmlns:am3d="http://schemas.microsoft.com/office/drawing/2017/model3d" xmlns:o="urn:schemas-microsoft-com:office:office" xmlns:oel="http://schemas.microsoft.com/office/2019/extlst" xmlns:r="http://schemas.openxmlformats.org/officeDocument/2006/relationships" xmlns:m="http://schemas.openxmlformats.org/officeDocument/2006/math" xmlns:v="urn:schemas-microsoft-com:vml" xmlns:wp14="http://schemas.microsoft.com/office/word/2010/wordprocessingDrawing" xmlns:wp="http://schemas.openxmlformats.org/drawingml/2006/wordprocessingDrawing" xmlns:w10="urn:schemas-microsoft-com:office:word" xmlns:w="http://schemas.openxmlformats.org/wordprocessingml/2006/main" xmlns:w14="http://schemas.microsoft.com/office/word/2010/wordml" xmlns:w15="http://schemas.microsoft.com/office/word/2012/wordml" xmlns:w16cex="http://schemas.microsoft.com/office/word/2018/wordml/cex" xmlns:w16cid="http://schemas.microsoft.com/office/word/2016/wordml/cid" xmlns:w16="http://schemas.microsoft.com/office/word/2018/wordml" xmlns:w16du="http://schemas.microsoft.com/office/word/2023/wordml/word16du" xmlns:w16sdtdh="http://schemas.microsoft.com/office/word/2020/wordml/sdtdatahash" xmlns:w16sdtfl="http://schemas.microsoft.com/office/word/2024/wordml/sdtformatlock" xmlns:w16se="http://schemas.microsoft.com/office/word/2015/wordml/symex" xmlns:wpg="http://schemas.microsoft.com/office/word/2010/wordprocessingGroup" xmlns:wpi="http://schemas.microsoft.com/office/word/2010/wordprocessingInk" xmlns:wne="http://schemas.microsoft.com/office/word/2006/wordml" xmlns:wps="http://schemas.microsoft.com/office/word/2010/wordprocessingShape" mc:Ignorable="w14 w15 w16se w16cid w16 w16cex w16sdtdh w16sdtfl w16du wp14">
   <w:p>
     <w:pPr>
       <w:pStyle w:val="Textkrper"/>
@@ -37750,7 +37617,6 @@
                             </w:rPr>
                             <w:id w:val="-999964318"/>
                           </w:sdtPr>
-                          <w:sdtEndPr/>
                           <w:sdtContent>
                             <w:sdt>
                               <w:sdtPr>
@@ -37761,7 +37627,6 @@
                                 </w:rPr>
                                 <w:id w:val="574478829"/>
                               </w:sdtPr>
-                              <w:sdtEndPr/>
                               <w:sdtContent>
                                 <w:p>
                                   <w:pPr>
@@ -37837,7 +37702,7 @@
               <v:stroke joinstyle="miter"/>
               <v:path gradientshapeok="t" o:connecttype="rect"/>
             </v:shapetype>
-            <v:shape id="Textbox 715" o:spid="_x0000_s1036" type="#_x0000_t202" style="position:absolute;margin-left:508.2pt;margin-top:0;width:34.2pt;height:25.2pt;z-index:-251623424;visibility:visible;mso-wrap-style:square;mso-width-percent:0;mso-height-percent:0;mso-wrap-distance-left:0;mso-wrap-distance-top:0;mso-wrap-distance-right:0;mso-wrap-distance-bottom:0;mso-position-horizontal:absolute;mso-position-horizontal-relative:page;mso-position-vertical:top;mso-position-vertical-relative:bottom-margin-area;mso-width-percent:0;mso-height-percent:0;mso-width-relative:margin;mso-height-relative:margin;v-text-anchor:top" o:gfxdata="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" filled="f" stroked="f">
+            <v:shape id="Textbox 715" o:spid="_x0000_s1036" type="#_x0000_t202" style="position:absolute;margin-left:508.2pt;margin-top:0;width:34.2pt;height:25.2pt;z-index:-251623424;visibility:visible;mso-wrap-style:square;mso-width-percent:0;mso-height-percent:0;mso-wrap-distance-left:0;mso-wrap-distance-top:0;mso-wrap-distance-right:0;mso-wrap-distance-bottom:0;mso-position-horizontal:absolute;mso-position-horizontal-relative:page;mso-position-vertical:top;mso-position-vertical-relative:bottom-margin-area;mso-width-percent:0;mso-height-percent:0;mso-width-relative:margin;mso-height-relative:margin;v-text-anchor:top" o:gfxdata="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" filled="f" stroked="f">
               <v:textbox inset="0,0,0,0">
                 <w:txbxContent>
                   <w:sdt>
@@ -37849,7 +37714,6 @@
                       </w:rPr>
                       <w:id w:val="-999964318"/>
                     </w:sdtPr>
-                    <w:sdtEndPr/>
                     <w:sdtContent>
                       <w:sdt>
                         <w:sdtPr>
@@ -37860,7 +37724,6 @@
                           </w:rPr>
                           <w:id w:val="574478829"/>
                         </w:sdtPr>
-                        <w:sdtEndPr/>
                         <w:sdtContent>
                           <w:p>
                             <w:pPr>
@@ -37989,7 +37852,7 @@
         </mc:Choice>
         <mc:Fallback>
           <w:pict>
-            <v:shape w14:anchorId="630CD11E" id="Textbox 714" o:spid="_x0000_s1037" type="#_x0000_t202" style="position:absolute;margin-left:69.6pt;margin-top:0;width:129pt;height:12.6pt;z-index:-251624448;visibility:visible;mso-wrap-style:square;mso-width-percent:0;mso-height-percent:0;mso-wrap-distance-left:0;mso-wrap-distance-top:0;mso-wrap-distance-right:0;mso-wrap-distance-bottom:0;mso-position-horizontal:absolute;mso-position-horizontal-relative:page;mso-position-vertical:top;mso-position-vertical-relative:bottom-margin-area;mso-width-percent:0;mso-height-percent:0;mso-width-relative:margin;mso-height-relative:margin;v-text-anchor:top" o:gfxdata="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" filled="f" stroked="f">
+            <v:shape w14:anchorId="630CD11E" id="Textbox 714" o:spid="_x0000_s1037" type="#_x0000_t202" style="position:absolute;margin-left:69.6pt;margin-top:0;width:129pt;height:12.6pt;z-index:-251624448;visibility:visible;mso-wrap-style:square;mso-width-percent:0;mso-height-percent:0;mso-wrap-distance-left:0;mso-wrap-distance-top:0;mso-wrap-distance-right:0;mso-wrap-distance-bottom:0;mso-position-horizontal:absolute;mso-position-horizontal-relative:page;mso-position-vertical:top;mso-position-vertical-relative:bottom-margin-area;mso-width-percent:0;mso-height-percent:0;mso-width-relative:margin;mso-height-relative:margin;v-text-anchor:top" o:gfxdata="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" filled="f" stroked="f">
               <v:textbox inset="0,0,0,0">
                 <w:txbxContent>
                   <w:p>
@@ -38086,7 +37949,7 @@
             </wp:anchor>
           </w:drawing>
         </mc:Choice>
-        <mc:Fallback xmlns:w16sdtfl="http://schemas.microsoft.com/office/word/2024/wordml/sdtformatlock" xmlns:w16du="http://schemas.microsoft.com/office/word/2023/wordml/word16du" xmlns:oel="http://schemas.microsoft.com/office/2019/extlst">
+        <mc:Fallback>
           <w:pict>
             <v:shape w14:anchorId="79D20BE8" id="Graphic 713" o:spid="_x0000_s1026" style="position:absolute;margin-left:69.5pt;margin-top:791.05pt;width:456.45pt;height:.5pt;z-index:-251625472;visibility:visible;mso-wrap-style:square;mso-wrap-distance-left:0;mso-wrap-distance-top:0;mso-wrap-distance-right:0;mso-wrap-distance-bottom:0;mso-position-horizontal:absolute;mso-position-horizontal-relative:page;mso-position-vertical:absolute;mso-position-vertical-relative:page;v-text-anchor:top" coordsize="5796915,6350" o:gfxdata="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" path="m5796660,l,,,6096r5796660,l5796660,xe" fillcolor="black" stroked="f">
               <v:path arrowok="t"/>
@@ -38101,7 +37964,7 @@
 </file>
 
 <file path=word/footnotes.xml><?xml version="1.0" encoding="utf-8"?>
-<w:footnotes xmlns:wpc="http://schemas.microsoft.com/office/word/2010/wordprocessingCanvas" xmlns:cx="http://schemas.microsoft.com/office/drawing/2014/chartex" xmlns:cx1="http://schemas.microsoft.com/office/drawing/2015/9/8/chartex" xmlns:cx2="http://schemas.microsoft.com/office/drawing/2015/10/21/chartex" xmlns:cx3="http://schemas.microsoft.com/office/drawing/2016/5/9/chartex" xmlns:cx4="http://schemas.microsoft.com/office/drawing/2016/5/10/chartex" xmlns:cx5="http://schemas.microsoft.com/office/drawing/2016/5/11/chartex" xmlns:cx6="http://schemas.microsoft.com/office/drawing/2016/5/12/chartex" xmlns:cx7="http://schemas.microsoft.com/office/drawing/2016/5/13/chartex" xmlns:cx8="http://schemas.microsoft.com/office/drawing/2016/5/14/chartex" xmlns:mc="http://schemas.openxmlformats.org/markup-compatibility/2006" xmlns:aink="http://schemas.microsoft.com/office/drawing/2016/ink" xmlns:am3d="http://schemas.microsoft.com/office/drawing/2017/model3d" xmlns:o="urn:schemas-microsoft-com:office:office" xmlns:r="http://schemas.openxmlformats.org/officeDocument/2006/relationships" xmlns:m="http://schemas.openxmlformats.org/officeDocument/2006/math" xmlns:v="urn:schemas-microsoft-com:vml" xmlns:wp14="http://schemas.microsoft.com/office/word/2010/wordprocessingDrawing" xmlns:wp="http://schemas.openxmlformats.org/drawingml/2006/wordprocessingDrawing" xmlns:w10="urn:schemas-microsoft-com:office:word" xmlns:w="http://schemas.openxmlformats.org/wordprocessingml/2006/main" xmlns:w14="http://schemas.microsoft.com/office/word/2010/wordml" xmlns:w15="http://schemas.microsoft.com/office/word/2012/wordml" xmlns:w16cex="http://schemas.microsoft.com/office/word/2018/wordml/cex" xmlns:w16cid="http://schemas.microsoft.com/office/word/2016/wordml/cid" xmlns:w16="http://schemas.microsoft.com/office/word/2018/wordml" xmlns:w16sdtdh="http://schemas.microsoft.com/office/word/2020/wordml/sdtdatahash" xmlns:w16se="http://schemas.microsoft.com/office/word/2015/wordml/symex" xmlns:wpg="http://schemas.microsoft.com/office/word/2010/wordprocessingGroup" xmlns:wpi="http://schemas.microsoft.com/office/word/2010/wordprocessingInk" xmlns:wne="http://schemas.microsoft.com/office/word/2006/wordml" xmlns:wps="http://schemas.microsoft.com/office/word/2010/wordprocessingShape" mc:Ignorable="w14 w15 w16se w16cid w16 w16cex w16sdtdh wp14">
+<w:footnotes xmlns:wpc="http://schemas.microsoft.com/office/word/2010/wordprocessingCanvas" xmlns:cx="http://schemas.microsoft.com/office/drawing/2014/chartex" xmlns:cx1="http://schemas.microsoft.com/office/drawing/2015/9/8/chartex" xmlns:cx2="http://schemas.microsoft.com/office/drawing/2015/10/21/chartex" xmlns:cx3="http://schemas.microsoft.com/office/drawing/2016/5/9/chartex" xmlns:cx4="http://schemas.microsoft.com/office/drawing/2016/5/10/chartex" xmlns:cx5="http://schemas.microsoft.com/office/drawing/2016/5/11/chartex" xmlns:cx6="http://schemas.microsoft.com/office/drawing/2016/5/12/chartex" xmlns:cx7="http://schemas.microsoft.com/office/drawing/2016/5/13/chartex" xmlns:cx8="http://schemas.microsoft.com/office/drawing/2016/5/14/chartex" xmlns:mc="http://schemas.openxmlformats.org/markup-compatibility/2006" xmlns:aink="http://schemas.microsoft.com/office/drawing/2016/ink" xmlns:am3d="http://schemas.microsoft.com/office/drawing/2017/model3d" xmlns:o="urn:schemas-microsoft-com:office:office" xmlns:oel="http://schemas.microsoft.com/office/2019/extlst" xmlns:r="http://schemas.openxmlformats.org/officeDocument/2006/relationships" xmlns:m="http://schemas.openxmlformats.org/officeDocument/2006/math" xmlns:v="urn:schemas-microsoft-com:vml" xmlns:wp14="http://schemas.microsoft.com/office/word/2010/wordprocessingDrawing" xmlns:wp="http://schemas.openxmlformats.org/drawingml/2006/wordprocessingDrawing" xmlns:w10="urn:schemas-microsoft-com:office:word" xmlns:w="http://schemas.openxmlformats.org/wordprocessingml/2006/main" xmlns:w14="http://schemas.microsoft.com/office/word/2010/wordml" xmlns:w15="http://schemas.microsoft.com/office/word/2012/wordml" xmlns:w16cex="http://schemas.microsoft.com/office/word/2018/wordml/cex" xmlns:w16cid="http://schemas.microsoft.com/office/word/2016/wordml/cid" xmlns:w16="http://schemas.microsoft.com/office/word/2018/wordml" xmlns:w16du="http://schemas.microsoft.com/office/word/2023/wordml/word16du" xmlns:w16sdtdh="http://schemas.microsoft.com/office/word/2020/wordml/sdtdatahash" xmlns:w16sdtfl="http://schemas.microsoft.com/office/word/2024/wordml/sdtformatlock" xmlns:w16se="http://schemas.microsoft.com/office/word/2015/wordml/symex" xmlns:wpg="http://schemas.microsoft.com/office/word/2010/wordprocessingGroup" xmlns:wpi="http://schemas.microsoft.com/office/word/2010/wordprocessingInk" xmlns:wne="http://schemas.microsoft.com/office/word/2006/wordml" xmlns:wps="http://schemas.microsoft.com/office/word/2010/wordprocessingShape" mc:Ignorable="w14 w15 w16se w16cid w16 w16cex w16sdtdh w16sdtfl w16du wp14">
   <w:footnote w:type="separator" w:id="-1">
     <w:p>
       <w:r>
@@ -38120,7 +37983,7 @@
 </file>
 
 <file path=word/header1.xml><?xml version="1.0" encoding="utf-8"?>
-<w:hdr xmlns:wpc="http://schemas.microsoft.com/office/word/2010/wordprocessingCanvas" xmlns:cx="http://schemas.microsoft.com/office/drawing/2014/chartex" xmlns:cx1="http://schemas.microsoft.com/office/drawing/2015/9/8/chartex" xmlns:cx2="http://schemas.microsoft.com/office/drawing/2015/10/21/chartex" xmlns:cx3="http://schemas.microsoft.com/office/drawing/2016/5/9/chartex" xmlns:cx4="http://schemas.microsoft.com/office/drawing/2016/5/10/chartex" xmlns:cx5="http://schemas.microsoft.com/office/drawing/2016/5/11/chartex" xmlns:cx6="http://schemas.microsoft.com/office/drawing/2016/5/12/chartex" xmlns:cx7="http://schemas.microsoft.com/office/drawing/2016/5/13/chartex" xmlns:cx8="http://schemas.microsoft.com/office/drawing/2016/5/14/chartex" xmlns:mc="http://schemas.openxmlformats.org/markup-compatibility/2006" xmlns:aink="http://schemas.microsoft.com/office/drawing/2016/ink" xmlns:am3d="http://schemas.microsoft.com/office/drawing/2017/model3d" xmlns:o="urn:schemas-microsoft-com:office:office" xmlns:r="http://schemas.openxmlformats.org/officeDocument/2006/relationships" xmlns:m="http://schemas.openxmlformats.org/officeDocument/2006/math" xmlns:v="urn:schemas-microsoft-com:vml" xmlns:wp14="http://schemas.microsoft.com/office/word/2010/wordprocessingDrawing" xmlns:wp="http://schemas.openxmlformats.org/drawingml/2006/wordprocessingDrawing" xmlns:w10="urn:schemas-microsoft-com:office:word" xmlns:w="http://schemas.openxmlformats.org/wordprocessingml/2006/main" xmlns:w14="http://schemas.microsoft.com/office/word/2010/wordml" xmlns:w15="http://schemas.microsoft.com/office/word/2012/wordml" xmlns:w16cex="http://schemas.microsoft.com/office/word/2018/wordml/cex" xmlns:w16cid="http://schemas.microsoft.com/office/word/2016/wordml/cid" xmlns:w16="http://schemas.microsoft.com/office/word/2018/wordml" xmlns:w16sdtdh="http://schemas.microsoft.com/office/word/2020/wordml/sdtdatahash" xmlns:w16se="http://schemas.microsoft.com/office/word/2015/wordml/symex" xmlns:wpg="http://schemas.microsoft.com/office/word/2010/wordprocessingGroup" xmlns:wpi="http://schemas.microsoft.com/office/word/2010/wordprocessingInk" xmlns:wne="http://schemas.microsoft.com/office/word/2006/wordml" xmlns:wps="http://schemas.microsoft.com/office/word/2010/wordprocessingShape" mc:Ignorable="w14 w15 w16se w16cid w16 w16cex w16sdtdh wp14">
+<w:hdr xmlns:wpc="http://schemas.microsoft.com/office/word/2010/wordprocessingCanvas" xmlns:cx="http://schemas.microsoft.com/office/drawing/2014/chartex" xmlns:cx1="http://schemas.microsoft.com/office/drawing/2015/9/8/chartex" xmlns:cx2="http://schemas.microsoft.com/office/drawing/2015/10/21/chartex" xmlns:cx3="http://schemas.microsoft.com/office/drawing/2016/5/9/chartex" xmlns:cx4="http://schemas.microsoft.com/office/drawing/2016/5/10/chartex" xmlns:cx5="http://schemas.microsoft.com/office/drawing/2016/5/11/chartex" xmlns:cx6="http://schemas.microsoft.com/office/drawing/2016/5/12/chartex" xmlns:cx7="http://schemas.microsoft.com/office/drawing/2016/5/13/chartex" xmlns:cx8="http://schemas.microsoft.com/office/drawing/2016/5/14/chartex" xmlns:mc="http://schemas.openxmlformats.org/markup-compatibility/2006" xmlns:aink="http://schemas.microsoft.com/office/drawing/2016/ink" xmlns:am3d="http://schemas.microsoft.com/office/drawing/2017/model3d" xmlns:o="urn:schemas-microsoft-com:office:office" xmlns:oel="http://schemas.microsoft.com/office/2019/extlst" xmlns:r="http://schemas.openxmlformats.org/officeDocument/2006/relationships" xmlns:m="http://schemas.openxmlformats.org/officeDocument/2006/math" xmlns:v="urn:schemas-microsoft-com:vml" xmlns:wp14="http://schemas.microsoft.com/office/word/2010/wordprocessingDrawing" xmlns:wp="http://schemas.openxmlformats.org/drawingml/2006/wordprocessingDrawing" xmlns:w10="urn:schemas-microsoft-com:office:word" xmlns:w="http://schemas.openxmlformats.org/wordprocessingml/2006/main" xmlns:w14="http://schemas.microsoft.com/office/word/2010/wordml" xmlns:w15="http://schemas.microsoft.com/office/word/2012/wordml" xmlns:w16cex="http://schemas.microsoft.com/office/word/2018/wordml/cex" xmlns:w16cid="http://schemas.microsoft.com/office/word/2016/wordml/cid" xmlns:w16="http://schemas.microsoft.com/office/word/2018/wordml" xmlns:w16du="http://schemas.microsoft.com/office/word/2023/wordml/word16du" xmlns:w16sdtdh="http://schemas.microsoft.com/office/word/2020/wordml/sdtdatahash" xmlns:w16sdtfl="http://schemas.microsoft.com/office/word/2024/wordml/sdtformatlock" xmlns:w16se="http://schemas.microsoft.com/office/word/2015/wordml/symex" xmlns:wpg="http://schemas.microsoft.com/office/word/2010/wordprocessingGroup" xmlns:wpi="http://schemas.microsoft.com/office/word/2010/wordprocessingInk" xmlns:wne="http://schemas.microsoft.com/office/word/2006/wordml" xmlns:wps="http://schemas.microsoft.com/office/word/2010/wordprocessingShape" mc:Ignorable="w14 w15 w16se w16cid w16 w16cex w16sdtdh w16sdtfl w16du wp14">
   <w:p>
     <w:pPr>
       <w:pStyle w:val="Kopfzeile"/>
@@ -38149,7 +38012,7 @@
 </file>
 
 <file path=word/numbering.xml><?xml version="1.0" encoding="utf-8"?>
-<w:numbering xmlns:wpc="http://schemas.microsoft.com/office/word/2010/wordprocessingCanvas" xmlns:cx="http://schemas.microsoft.com/office/drawing/2014/chartex" xmlns:cx1="http://schemas.microsoft.com/office/drawing/2015/9/8/chartex" xmlns:cx2="http://schemas.microsoft.com/office/drawing/2015/10/21/chartex" xmlns:cx3="http://schemas.microsoft.com/office/drawing/2016/5/9/chartex" xmlns:cx4="http://schemas.microsoft.com/office/drawing/2016/5/10/chartex" xmlns:cx5="http://schemas.microsoft.com/office/drawing/2016/5/11/chartex" xmlns:cx6="http://schemas.microsoft.com/office/drawing/2016/5/12/chartex" xmlns:cx7="http://schemas.microsoft.com/office/drawing/2016/5/13/chartex" xmlns:cx8="http://schemas.microsoft.com/office/drawing/2016/5/14/chartex" xmlns:mc="http://schemas.openxmlformats.org/markup-compatibility/2006" xmlns:aink="http://schemas.microsoft.com/office/drawing/2016/ink" xmlns:am3d="http://schemas.microsoft.com/office/drawing/2017/model3d" xmlns:o="urn:schemas-microsoft-com:office:office" xmlns:r="http://schemas.openxmlformats.org/officeDocument/2006/relationships" xmlns:m="http://schemas.openxmlformats.org/officeDocument/2006/math" xmlns:v="urn:schemas-microsoft-com:vml" xmlns:wp14="http://schemas.microsoft.com/office/word/2010/wordprocessingDrawing" xmlns:wp="http://schemas.openxmlformats.org/drawingml/2006/wordprocessingDrawing" xmlns:w10="urn:schemas-microsoft-com:office:word" xmlns:w="http://schemas.openxmlformats.org/wordprocessingml/2006/main" xmlns:w14="http://schemas.microsoft.com/office/word/2010/wordml" xmlns:w15="http://schemas.microsoft.com/office/word/2012/wordml" xmlns:w16cex="http://schemas.microsoft.com/office/word/2018/wordml/cex" xmlns:w16cid="http://schemas.microsoft.com/office/word/2016/wordml/cid" xmlns:w16="http://schemas.microsoft.com/office/word/2018/wordml" xmlns:w16sdtdh="http://schemas.microsoft.com/office/word/2020/wordml/sdtdatahash" xmlns:w16se="http://schemas.microsoft.com/office/word/2015/wordml/symex" xmlns:wpg="http://schemas.microsoft.com/office/word/2010/wordprocessingGroup" xmlns:wpi="http://schemas.microsoft.com/office/word/2010/wordprocessingInk" xmlns:wne="http://schemas.microsoft.com/office/word/2006/wordml" xmlns:wps="http://schemas.microsoft.com/office/word/2010/wordprocessingShape" mc:Ignorable="w14 w15 w16se w16cid w16 w16cex w16sdtdh wp14">
+<w:numbering xmlns:wpc="http://schemas.microsoft.com/office/word/2010/wordprocessingCanvas" xmlns:cx="http://schemas.microsoft.com/office/drawing/2014/chartex" xmlns:cx1="http://schemas.microsoft.com/office/drawing/2015/9/8/chartex" xmlns:cx2="http://schemas.microsoft.com/office/drawing/2015/10/21/chartex" xmlns:cx3="http://schemas.microsoft.com/office/drawing/2016/5/9/chartex" xmlns:cx4="http://schemas.microsoft.com/office/drawing/2016/5/10/chartex" xmlns:cx5="http://schemas.microsoft.com/office/drawing/2016/5/11/chartex" xmlns:cx6="http://schemas.microsoft.com/office/drawing/2016/5/12/chartex" xmlns:cx7="http://schemas.microsoft.com/office/drawing/2016/5/13/chartex" xmlns:cx8="http://schemas.microsoft.com/office/drawing/2016/5/14/chartex" xmlns:mc="http://schemas.openxmlformats.org/markup-compatibility/2006" xmlns:aink="http://schemas.microsoft.com/office/drawing/2016/ink" xmlns:am3d="http://schemas.microsoft.com/office/drawing/2017/model3d" xmlns:o="urn:schemas-microsoft-com:office:office" xmlns:oel="http://schemas.microsoft.com/office/2019/extlst" xmlns:r="http://schemas.openxmlformats.org/officeDocument/2006/relationships" xmlns:m="http://schemas.openxmlformats.org/officeDocument/2006/math" xmlns:v="urn:schemas-microsoft-com:vml" xmlns:wp14="http://schemas.microsoft.com/office/word/2010/wordprocessingDrawing" xmlns:wp="http://schemas.openxmlformats.org/drawingml/2006/wordprocessingDrawing" xmlns:w10="urn:schemas-microsoft-com:office:word" xmlns:w="http://schemas.openxmlformats.org/wordprocessingml/2006/main" xmlns:w14="http://schemas.microsoft.com/office/word/2010/wordml" xmlns:w15="http://schemas.microsoft.com/office/word/2012/wordml" xmlns:w16cex="http://schemas.microsoft.com/office/word/2018/wordml/cex" xmlns:w16cid="http://schemas.microsoft.com/office/word/2016/wordml/cid" xmlns:w16="http://schemas.microsoft.com/office/word/2018/wordml" xmlns:w16du="http://schemas.microsoft.com/office/word/2023/wordml/word16du" xmlns:w16sdtdh="http://schemas.microsoft.com/office/word/2020/wordml/sdtdatahash" xmlns:w16sdtfl="http://schemas.microsoft.com/office/word/2024/wordml/sdtformatlock" xmlns:w16se="http://schemas.microsoft.com/office/word/2015/wordml/symex" xmlns:wpg="http://schemas.microsoft.com/office/word/2010/wordprocessingGroup" xmlns:wpi="http://schemas.microsoft.com/office/word/2010/wordprocessingInk" xmlns:wne="http://schemas.microsoft.com/office/word/2006/wordml" xmlns:wps="http://schemas.microsoft.com/office/word/2010/wordprocessingShape" mc:Ignorable="w14 w15 w16se w16cid w16 w16cex w16sdtdh w16sdtfl w16du wp14">
   <w:abstractNum w:abstractNumId="0" w15:restartNumberingAfterBreak="0">
     <w:nsid w:val="02CB4442"/>
     <w:multiLevelType w:val="hybridMultilevel"/>
@@ -41890,110 +41753,110 @@
       </w:rPr>
     </w:lvl>
   </w:abstractNum>
-  <w:num w:numId="1">
+  <w:num w:numId="1" w16cid:durableId="184368080">
     <w:abstractNumId w:val="31"/>
   </w:num>
-  <w:num w:numId="2">
+  <w:num w:numId="2" w16cid:durableId="1559125977">
     <w:abstractNumId w:val="3"/>
   </w:num>
-  <w:num w:numId="3">
+  <w:num w:numId="3" w16cid:durableId="1053037638">
     <w:abstractNumId w:val="6"/>
   </w:num>
-  <w:num w:numId="4">
+  <w:num w:numId="4" w16cid:durableId="1784224771">
     <w:abstractNumId w:val="18"/>
   </w:num>
-  <w:num w:numId="5">
+  <w:num w:numId="5" w16cid:durableId="138034814">
     <w:abstractNumId w:val="26"/>
   </w:num>
-  <w:num w:numId="6">
+  <w:num w:numId="6" w16cid:durableId="453985974">
     <w:abstractNumId w:val="8"/>
   </w:num>
-  <w:num w:numId="7">
+  <w:num w:numId="7" w16cid:durableId="275529671">
     <w:abstractNumId w:val="7"/>
   </w:num>
-  <w:num w:numId="8">
+  <w:num w:numId="8" w16cid:durableId="1486512270">
     <w:abstractNumId w:val="14"/>
   </w:num>
-  <w:num w:numId="9">
+  <w:num w:numId="9" w16cid:durableId="690256856">
     <w:abstractNumId w:val="32"/>
   </w:num>
-  <w:num w:numId="10">
+  <w:num w:numId="10" w16cid:durableId="251277563">
     <w:abstractNumId w:val="20"/>
   </w:num>
-  <w:num w:numId="11">
+  <w:num w:numId="11" w16cid:durableId="777406725">
     <w:abstractNumId w:val="10"/>
   </w:num>
-  <w:num w:numId="12">
+  <w:num w:numId="12" w16cid:durableId="959843626">
     <w:abstractNumId w:val="28"/>
   </w:num>
-  <w:num w:numId="13">
+  <w:num w:numId="13" w16cid:durableId="1532375289">
     <w:abstractNumId w:val="23"/>
   </w:num>
-  <w:num w:numId="14">
+  <w:num w:numId="14" w16cid:durableId="2072850899">
     <w:abstractNumId w:val="22"/>
   </w:num>
-  <w:num w:numId="15">
+  <w:num w:numId="15" w16cid:durableId="640767732">
     <w:abstractNumId w:val="1"/>
   </w:num>
-  <w:num w:numId="16">
+  <w:num w:numId="16" w16cid:durableId="1292786700">
     <w:abstractNumId w:val="29"/>
   </w:num>
-  <w:num w:numId="17">
+  <w:num w:numId="17" w16cid:durableId="1987277024">
     <w:abstractNumId w:val="21"/>
   </w:num>
-  <w:num w:numId="18">
+  <w:num w:numId="18" w16cid:durableId="350497414">
     <w:abstractNumId w:val="0"/>
   </w:num>
-  <w:num w:numId="19">
+  <w:num w:numId="19" w16cid:durableId="1381127835">
     <w:abstractNumId w:val="2"/>
   </w:num>
-  <w:num w:numId="20">
+  <w:num w:numId="20" w16cid:durableId="938954698">
     <w:abstractNumId w:val="12"/>
   </w:num>
-  <w:num w:numId="21">
+  <w:num w:numId="21" w16cid:durableId="1569413967">
     <w:abstractNumId w:val="13"/>
   </w:num>
-  <w:num w:numId="22">
+  <w:num w:numId="22" w16cid:durableId="363213519">
     <w:abstractNumId w:val="5"/>
   </w:num>
-  <w:num w:numId="23">
+  <w:num w:numId="23" w16cid:durableId="587085064">
     <w:abstractNumId w:val="9"/>
   </w:num>
-  <w:num w:numId="24">
+  <w:num w:numId="24" w16cid:durableId="1983079420">
     <w:abstractNumId w:val="4"/>
   </w:num>
-  <w:num w:numId="25">
+  <w:num w:numId="25" w16cid:durableId="1796175291">
     <w:abstractNumId w:val="19"/>
   </w:num>
-  <w:num w:numId="26">
+  <w:num w:numId="26" w16cid:durableId="770704573">
     <w:abstractNumId w:val="24"/>
   </w:num>
-  <w:num w:numId="27">
+  <w:num w:numId="27" w16cid:durableId="764154320">
     <w:abstractNumId w:val="25"/>
   </w:num>
-  <w:num w:numId="28">
+  <w:num w:numId="28" w16cid:durableId="2077049392">
     <w:abstractNumId w:val="30"/>
   </w:num>
-  <w:num w:numId="29">
+  <w:num w:numId="29" w16cid:durableId="1022366852">
     <w:abstractNumId w:val="27"/>
   </w:num>
-  <w:num w:numId="30">
+  <w:num w:numId="30" w16cid:durableId="1123618238">
     <w:abstractNumId w:val="16"/>
   </w:num>
-  <w:num w:numId="31">
+  <w:num w:numId="31" w16cid:durableId="856845281">
     <w:abstractNumId w:val="11"/>
   </w:num>
-  <w:num w:numId="32">
+  <w:num w:numId="32" w16cid:durableId="1750731339">
     <w:abstractNumId w:val="15"/>
   </w:num>
-  <w:num w:numId="33">
+  <w:num w:numId="33" w16cid:durableId="1354113979">
     <w:abstractNumId w:val="17"/>
   </w:num>
 </w:numbering>
 </file>
 
 <file path=word/styles.xml><?xml version="1.0" encoding="utf-8"?>
-<w:styles xmlns:mc="http://schemas.openxmlformats.org/markup-compatibility/2006" xmlns:r="http://schemas.openxmlformats.org/officeDocument/2006/relationships" xmlns:w="http://schemas.openxmlformats.org/wordprocessingml/2006/main" xmlns:w14="http://schemas.microsoft.com/office/word/2010/wordml" xmlns:w15="http://schemas.microsoft.com/office/word/2012/wordml" xmlns:w16cex="http://schemas.microsoft.com/office/word/2018/wordml/cex" xmlns:w16cid="http://schemas.microsoft.com/office/word/2016/wordml/cid" xmlns:w16="http://schemas.microsoft.com/office/word/2018/wordml" xmlns:w16sdtdh="http://schemas.microsoft.com/office/word/2020/wordml/sdtdatahash" xmlns:w16se="http://schemas.microsoft.com/office/word/2015/wordml/symex" mc:Ignorable="w14 w15 w16se w16cid w16 w16cex w16sdtdh">
+<w:styles xmlns:mc="http://schemas.openxmlformats.org/markup-compatibility/2006" xmlns:r="http://schemas.openxmlformats.org/officeDocument/2006/relationships" xmlns:w="http://schemas.openxmlformats.org/wordprocessingml/2006/main" xmlns:w14="http://schemas.microsoft.com/office/word/2010/wordml" xmlns:w15="http://schemas.microsoft.com/office/word/2012/wordml" xmlns:w16cex="http://schemas.microsoft.com/office/word/2018/wordml/cex" xmlns:w16cid="http://schemas.microsoft.com/office/word/2016/wordml/cid" xmlns:w16="http://schemas.microsoft.com/office/word/2018/wordml" xmlns:w16du="http://schemas.microsoft.com/office/word/2023/wordml/word16du" xmlns:w16sdtdh="http://schemas.microsoft.com/office/word/2020/wordml/sdtdatahash" xmlns:w16sdtfl="http://schemas.microsoft.com/office/word/2024/wordml/sdtformatlock" xmlns:w16se="http://schemas.microsoft.com/office/word/2015/wordml/symex" mc:Ignorable="w14 w15 w16se w16cid w16 w16cex w16sdtdh w16sdtfl w16du">
   <w:docDefaults>
     <w:rPrDefault>
       <w:rPr>

</xml_diff>